<commit_message>
fixing track change rekomendasi uji kelayakan
</commit_message>
<xml_diff>
--- a/public/template_kelayakan.docx
+++ b/public/template_kelayakan.docx
@@ -1913,12 +1913,6 @@
           <w:sz w:val="20"/>
           <w:szCs w:val="20"/>
           <w:lang w:val="id-ID"/>
-          <w:rPrChange w:id="0" w:author="PC" w:date="2017-02-06T12:41:00Z">
-            <w:rPr>
-              <w:rFonts w:ascii="Tahoma" w:hAnsi="Tahoma" w:cs="Tahoma"/>
-              <w:lang w:val="id-ID"/>
-            </w:rPr>
-          </w:rPrChange>
         </w:rPr>
       </w:pPr>
     </w:p>
@@ -1944,15 +1938,6 @@
           <w:b/>
           <w:sz w:val="20"/>
           <w:szCs w:val="20"/>
-          <w:rPrChange w:id="1" w:author="PC" w:date="2017-02-06T12:41:00Z">
-            <w:rPr>
-              <w:rFonts w:ascii="Tahoma" w:eastAsia="Calibri" w:hAnsi="Tahoma" w:cs="Tahoma"/>
-              <w:b/>
-              <w:sz w:val="22"/>
-              <w:szCs w:val="22"/>
-              <w:lang w:val="en-US"/>
-            </w:rPr>
-          </w:rPrChange>
         </w:rPr>
         <w:t>HASIL PENELAAHAN</w:t>
       </w:r>
@@ -4376,23 +4361,13 @@
           <w:rFonts w:ascii="Tahoma" w:hAnsi="Tahoma" w:cs="Tahoma"/>
           <w:sz w:val="20"/>
           <w:szCs w:val="20"/>
-          <w:rPrChange w:id="2" w:author="PC" w:date="2017-02-06T16:07:00Z">
-            <w:rPr>
-              <w:rFonts w:ascii="Tahoma" w:hAnsi="Tahoma" w:cs="Tahoma"/>
-            </w:rPr>
-          </w:rPrChange>
-        </w:rPr>
-      </w:pPr>
-      <w:r>
-        <w:rPr>
-          <w:rFonts w:ascii="Tahoma" w:hAnsi="Tahoma" w:cs="Tahoma"/>
-          <w:sz w:val="20"/>
-          <w:szCs w:val="20"/>
-          <w:rPrChange w:id="3" w:author="PC" w:date="2017-02-06T16:07:00Z">
-            <w:rPr>
-              <w:rFonts w:ascii="Tahoma" w:hAnsi="Tahoma" w:cs="Tahoma"/>
-            </w:rPr>
-          </w:rPrChange>
+        </w:rPr>
+      </w:pPr>
+      <w:r>
+        <w:rPr>
+          <w:rFonts w:ascii="Tahoma" w:hAnsi="Tahoma" w:cs="Tahoma"/>
+          <w:sz w:val="20"/>
+          <w:szCs w:val="20"/>
         </w:rPr>
         <w:t xml:space="preserve">Yang </w:t>
       </w:r>
@@ -4402,11 +4377,6 @@
           <w:rFonts w:ascii="Tahoma" w:hAnsi="Tahoma" w:cs="Tahoma"/>
           <w:sz w:val="20"/>
           <w:szCs w:val="20"/>
-          <w:rPrChange w:id="4" w:author="PC" w:date="2017-02-06T16:07:00Z">
-            <w:rPr>
-              <w:rFonts w:ascii="Tahoma" w:hAnsi="Tahoma" w:cs="Tahoma"/>
-            </w:rPr>
-          </w:rPrChange>
         </w:rPr>
         <w:t>membuat</w:t>
       </w:r>
@@ -4416,11 +4386,6 @@
           <w:rFonts w:ascii="Tahoma" w:hAnsi="Tahoma" w:cs="Tahoma"/>
           <w:sz w:val="20"/>
           <w:szCs w:val="20"/>
-          <w:rPrChange w:id="5" w:author="PC" w:date="2017-02-06T16:07:00Z">
-            <w:rPr>
-              <w:rFonts w:ascii="Tahoma" w:hAnsi="Tahoma" w:cs="Tahoma"/>
-            </w:rPr>
-          </w:rPrChange>
         </w:rPr>
         <w:t xml:space="preserve"> </w:t>
       </w:r>
@@ -4461,11 +4426,6 @@
           <w:rFonts w:ascii="Tahoma" w:hAnsi="Tahoma" w:cs="Tahoma"/>
           <w:sz w:val="20"/>
           <w:szCs w:val="20"/>
-          <w:rPrChange w:id="6" w:author="PC" w:date="2017-02-06T16:07:00Z">
-            <w:rPr>
-              <w:rFonts w:ascii="Tahoma" w:hAnsi="Tahoma" w:cs="Tahoma"/>
-            </w:rPr>
-          </w:rPrChange>
         </w:rPr>
       </w:pPr>
     </w:p>
@@ -4474,16 +4434,9 @@
         <w:ind w:left="540"/>
         <w:jc w:val="center"/>
         <w:rPr>
-          <w:ins w:id="7" w:author="PC" w:date="2017-02-06T12:40:00Z"/>
-          <w:rFonts w:ascii="Tahoma" w:hAnsi="Tahoma" w:cs="Tahoma"/>
-          <w:sz w:val="20"/>
-          <w:szCs w:val="20"/>
-          <w:rPrChange w:id="8" w:author="PC" w:date="2017-02-06T16:07:00Z">
-            <w:rPr>
-              <w:ins w:id="9" w:author="PC" w:date="2017-02-06T12:40:00Z"/>
-              <w:rFonts w:ascii="Tahoma" w:hAnsi="Tahoma" w:cs="Tahoma"/>
-            </w:rPr>
-          </w:rPrChange>
+          <w:rFonts w:ascii="Tahoma" w:hAnsi="Tahoma" w:cs="Tahoma"/>
+          <w:sz w:val="20"/>
+          <w:szCs w:val="20"/>
         </w:rPr>
       </w:pPr>
     </w:p>
@@ -4492,211 +4445,132 @@
         <w:ind w:left="540"/>
         <w:jc w:val="left"/>
         <w:rPr>
-          <w:ins w:id="10" w:author="PC" w:date="2017-02-06T12:40:00Z"/>
-          <w:rFonts w:ascii="Tahoma" w:hAnsi="Tahoma" w:cs="Tahoma"/>
-          <w:sz w:val="20"/>
-          <w:szCs w:val="20"/>
-          <w:rPrChange w:id="11" w:author="PC" w:date="2017-02-06T16:07:00Z">
-            <w:rPr>
-              <w:ins w:id="12" w:author="PC" w:date="2017-02-06T12:40:00Z"/>
-              <w:rFonts w:ascii="Tahoma" w:hAnsi="Tahoma" w:cs="Tahoma"/>
-            </w:rPr>
-          </w:rPrChange>
+          <w:rFonts w:ascii="Tahoma" w:hAnsi="Tahoma" w:cs="Tahoma"/>
+          <w:sz w:val="20"/>
+          <w:szCs w:val="20"/>
         </w:rPr>
       </w:pPr>
       <w:proofErr w:type="spellStart"/>
-      <w:ins w:id="13" w:author="PC" w:date="2017-02-06T12:40:00Z">
-        <w:r>
-          <w:rPr>
-            <w:rFonts w:ascii="Tahoma" w:hAnsi="Tahoma" w:cs="Tahoma"/>
-            <w:sz w:val="20"/>
-            <w:szCs w:val="20"/>
-            <w:rPrChange w:id="14" w:author="PC" w:date="2017-02-06T16:07:00Z">
-              <w:rPr>
-                <w:rFonts w:ascii="Tahoma" w:hAnsi="Tahoma" w:cs="Tahoma"/>
-              </w:rPr>
-            </w:rPrChange>
-          </w:rPr>
-          <w:t>Staf</w:t>
-        </w:r>
-        <w:proofErr w:type="spellEnd"/>
-        <w:r>
-          <w:rPr>
-            <w:rFonts w:ascii="Tahoma" w:hAnsi="Tahoma" w:cs="Tahoma"/>
-            <w:sz w:val="20"/>
-            <w:szCs w:val="20"/>
-            <w:rPrChange w:id="15" w:author="PC" w:date="2017-02-06T16:07:00Z">
-              <w:rPr>
-                <w:rFonts w:ascii="Tahoma" w:hAnsi="Tahoma" w:cs="Tahoma"/>
-              </w:rPr>
-            </w:rPrChange>
-          </w:rPr>
-          <w:t xml:space="preserve"> </w:t>
-        </w:r>
-        <w:proofErr w:type="spellStart"/>
-        <w:r>
-          <w:rPr>
-            <w:rFonts w:ascii="Tahoma" w:hAnsi="Tahoma" w:cs="Tahoma"/>
-            <w:sz w:val="20"/>
-            <w:szCs w:val="20"/>
-            <w:rPrChange w:id="16" w:author="PC" w:date="2017-02-06T16:07:00Z">
-              <w:rPr>
-                <w:rFonts w:ascii="Tahoma" w:hAnsi="Tahoma" w:cs="Tahoma"/>
-              </w:rPr>
-            </w:rPrChange>
-          </w:rPr>
-          <w:t>Pengolah</w:t>
-        </w:r>
-        <w:proofErr w:type="spellEnd"/>
-        <w:r>
-          <w:rPr>
-            <w:rFonts w:ascii="Tahoma" w:hAnsi="Tahoma" w:cs="Tahoma"/>
-            <w:sz w:val="20"/>
-            <w:szCs w:val="20"/>
-            <w:rPrChange w:id="17" w:author="PC" w:date="2017-02-06T16:07:00Z">
-              <w:rPr>
-                <w:rFonts w:ascii="Tahoma" w:hAnsi="Tahoma" w:cs="Tahoma"/>
-              </w:rPr>
-            </w:rPrChange>
-          </w:rPr>
-          <w:t xml:space="preserve"> Data</w:t>
-        </w:r>
-        <w:r>
-          <w:rPr>
-            <w:rFonts w:ascii="Tahoma" w:hAnsi="Tahoma" w:cs="Tahoma"/>
-            <w:sz w:val="20"/>
-            <w:szCs w:val="20"/>
-            <w:rPrChange w:id="18" w:author="PC" w:date="2017-02-06T16:07:00Z">
-              <w:rPr>
-                <w:rFonts w:ascii="Tahoma" w:hAnsi="Tahoma" w:cs="Tahoma"/>
-              </w:rPr>
-            </w:rPrChange>
-          </w:rPr>
-          <w:tab/>
-        </w:r>
-        <w:r>
-          <w:rPr>
-            <w:rFonts w:ascii="Tahoma" w:hAnsi="Tahoma" w:cs="Tahoma"/>
-            <w:sz w:val="20"/>
-            <w:szCs w:val="20"/>
-            <w:rPrChange w:id="19" w:author="PC" w:date="2017-02-06T16:07:00Z">
-              <w:rPr>
-                <w:rFonts w:ascii="Tahoma" w:hAnsi="Tahoma" w:cs="Tahoma"/>
-              </w:rPr>
-            </w:rPrChange>
-          </w:rPr>
-          <w:tab/>
-        </w:r>
-        <w:r>
-          <w:rPr>
-            <w:rFonts w:ascii="Tahoma" w:hAnsi="Tahoma" w:cs="Tahoma"/>
-            <w:sz w:val="20"/>
-            <w:szCs w:val="20"/>
-            <w:rPrChange w:id="20" w:author="PC" w:date="2017-02-06T16:07:00Z">
-              <w:rPr>
-                <w:rFonts w:ascii="Tahoma" w:hAnsi="Tahoma" w:cs="Tahoma"/>
-              </w:rPr>
-            </w:rPrChange>
-          </w:rPr>
-          <w:tab/>
-        </w:r>
-        <w:r>
-          <w:rPr>
-            <w:rFonts w:ascii="Tahoma" w:hAnsi="Tahoma" w:cs="Tahoma"/>
-            <w:sz w:val="20"/>
-            <w:szCs w:val="20"/>
-            <w:rPrChange w:id="21" w:author="PC" w:date="2017-02-06T16:07:00Z">
-              <w:rPr>
-                <w:rFonts w:ascii="Tahoma" w:hAnsi="Tahoma" w:cs="Tahoma"/>
-              </w:rPr>
-            </w:rPrChange>
-          </w:rPr>
-          <w:tab/>
-        </w:r>
-        <w:r>
-          <w:rPr>
-            <w:rFonts w:ascii="Tahoma" w:hAnsi="Tahoma" w:cs="Tahoma"/>
-            <w:sz w:val="20"/>
-            <w:szCs w:val="20"/>
-            <w:rPrChange w:id="22" w:author="PC" w:date="2017-02-06T16:07:00Z">
-              <w:rPr>
-                <w:rFonts w:ascii="Tahoma" w:hAnsi="Tahoma" w:cs="Tahoma"/>
-              </w:rPr>
-            </w:rPrChange>
-          </w:rPr>
-          <w:tab/>
-        </w:r>
-        <w:proofErr w:type="spellStart"/>
-        <w:r>
-          <w:rPr>
-            <w:rFonts w:ascii="Tahoma" w:hAnsi="Tahoma" w:cs="Tahoma"/>
-            <w:sz w:val="20"/>
-            <w:szCs w:val="20"/>
-            <w:rPrChange w:id="23" w:author="PC" w:date="2017-02-06T16:07:00Z">
-              <w:rPr>
-                <w:rFonts w:ascii="Tahoma" w:hAnsi="Tahoma" w:cs="Tahoma"/>
-              </w:rPr>
-            </w:rPrChange>
-          </w:rPr>
-          <w:t>Kepala</w:t>
-        </w:r>
-        <w:proofErr w:type="spellEnd"/>
-        <w:r>
-          <w:rPr>
-            <w:rFonts w:ascii="Tahoma" w:hAnsi="Tahoma" w:cs="Tahoma"/>
-            <w:sz w:val="20"/>
-            <w:szCs w:val="20"/>
-            <w:rPrChange w:id="24" w:author="PC" w:date="2017-02-06T16:07:00Z">
-              <w:rPr>
-                <w:rFonts w:ascii="Tahoma" w:hAnsi="Tahoma" w:cs="Tahoma"/>
-              </w:rPr>
-            </w:rPrChange>
-          </w:rPr>
-          <w:t xml:space="preserve"> </w:t>
-        </w:r>
-        <w:proofErr w:type="spellStart"/>
-        <w:r>
-          <w:rPr>
-            <w:rFonts w:ascii="Tahoma" w:hAnsi="Tahoma" w:cs="Tahoma"/>
-            <w:sz w:val="20"/>
-            <w:szCs w:val="20"/>
-            <w:rPrChange w:id="25" w:author="PC" w:date="2017-02-06T16:07:00Z">
-              <w:rPr>
-                <w:rFonts w:ascii="Tahoma" w:hAnsi="Tahoma" w:cs="Tahoma"/>
-              </w:rPr>
-            </w:rPrChange>
-          </w:rPr>
-          <w:t>Seksi</w:t>
-        </w:r>
-        <w:proofErr w:type="spellEnd"/>
-        <w:r>
-          <w:rPr>
-            <w:rFonts w:ascii="Tahoma" w:hAnsi="Tahoma" w:cs="Tahoma"/>
-            <w:sz w:val="20"/>
-            <w:szCs w:val="20"/>
-            <w:rPrChange w:id="26" w:author="PC" w:date="2017-02-06T16:07:00Z">
-              <w:rPr>
-                <w:rFonts w:ascii="Tahoma" w:hAnsi="Tahoma" w:cs="Tahoma"/>
-              </w:rPr>
-            </w:rPrChange>
-          </w:rPr>
-          <w:t xml:space="preserve"> </w:t>
-        </w:r>
-        <w:proofErr w:type="spellStart"/>
-        <w:r>
-          <w:rPr>
-            <w:rFonts w:ascii="Tahoma" w:hAnsi="Tahoma" w:cs="Tahoma"/>
-            <w:sz w:val="20"/>
-            <w:szCs w:val="20"/>
-            <w:rPrChange w:id="27" w:author="PC" w:date="2017-02-06T16:07:00Z">
-              <w:rPr>
-                <w:rFonts w:ascii="Tahoma" w:hAnsi="Tahoma" w:cs="Tahoma"/>
-              </w:rPr>
-            </w:rPrChange>
-          </w:rPr>
-          <w:t>Pe</w:t>
-        </w:r>
-      </w:ins>
+      <w:r>
+        <w:rPr>
+          <w:rFonts w:ascii="Tahoma" w:hAnsi="Tahoma" w:cs="Tahoma"/>
+          <w:sz w:val="20"/>
+          <w:szCs w:val="20"/>
+        </w:rPr>
+        <w:t>Staf</w:t>
+      </w:r>
+      <w:proofErr w:type="spellEnd"/>
+      <w:r>
+        <w:rPr>
+          <w:rFonts w:ascii="Tahoma" w:hAnsi="Tahoma" w:cs="Tahoma"/>
+          <w:sz w:val="20"/>
+          <w:szCs w:val="20"/>
+        </w:rPr>
+        <w:t xml:space="preserve"> </w:t>
+      </w:r>
+      <w:proofErr w:type="spellStart"/>
+      <w:r>
+        <w:rPr>
+          <w:rFonts w:ascii="Tahoma" w:hAnsi="Tahoma" w:cs="Tahoma"/>
+          <w:sz w:val="20"/>
+          <w:szCs w:val="20"/>
+        </w:rPr>
+        <w:t>Pengolah</w:t>
+      </w:r>
+      <w:proofErr w:type="spellEnd"/>
+      <w:r>
+        <w:rPr>
+          <w:rFonts w:ascii="Tahoma" w:hAnsi="Tahoma" w:cs="Tahoma"/>
+          <w:sz w:val="20"/>
+          <w:szCs w:val="20"/>
+        </w:rPr>
+        <w:t xml:space="preserve"> Data</w:t>
+      </w:r>
+      <w:r>
+        <w:rPr>
+          <w:rFonts w:ascii="Tahoma" w:hAnsi="Tahoma" w:cs="Tahoma"/>
+          <w:sz w:val="20"/>
+          <w:szCs w:val="20"/>
+        </w:rPr>
+        <w:tab/>
+      </w:r>
+      <w:r>
+        <w:rPr>
+          <w:rFonts w:ascii="Tahoma" w:hAnsi="Tahoma" w:cs="Tahoma"/>
+          <w:sz w:val="20"/>
+          <w:szCs w:val="20"/>
+        </w:rPr>
+        <w:tab/>
+      </w:r>
+      <w:r>
+        <w:rPr>
+          <w:rFonts w:ascii="Tahoma" w:hAnsi="Tahoma" w:cs="Tahoma"/>
+          <w:sz w:val="20"/>
+          <w:szCs w:val="20"/>
+        </w:rPr>
+        <w:tab/>
+      </w:r>
+      <w:r>
+        <w:rPr>
+          <w:rFonts w:ascii="Tahoma" w:hAnsi="Tahoma" w:cs="Tahoma"/>
+          <w:sz w:val="20"/>
+          <w:szCs w:val="20"/>
+        </w:rPr>
+        <w:tab/>
+      </w:r>
+      <w:r>
+        <w:rPr>
+          <w:rFonts w:ascii="Tahoma" w:hAnsi="Tahoma" w:cs="Tahoma"/>
+          <w:sz w:val="20"/>
+          <w:szCs w:val="20"/>
+        </w:rPr>
+        <w:tab/>
+      </w:r>
+      <w:proofErr w:type="spellStart"/>
+      <w:r>
+        <w:rPr>
+          <w:rFonts w:ascii="Tahoma" w:hAnsi="Tahoma" w:cs="Tahoma"/>
+          <w:sz w:val="20"/>
+          <w:szCs w:val="20"/>
+        </w:rPr>
+        <w:t>Kepala</w:t>
+      </w:r>
+      <w:proofErr w:type="spellEnd"/>
+      <w:r>
+        <w:rPr>
+          <w:rFonts w:ascii="Tahoma" w:hAnsi="Tahoma" w:cs="Tahoma"/>
+          <w:sz w:val="20"/>
+          <w:szCs w:val="20"/>
+        </w:rPr>
+        <w:t xml:space="preserve"> </w:t>
+      </w:r>
+      <w:proofErr w:type="spellStart"/>
+      <w:r>
+        <w:rPr>
+          <w:rFonts w:ascii="Tahoma" w:hAnsi="Tahoma" w:cs="Tahoma"/>
+          <w:sz w:val="20"/>
+          <w:szCs w:val="20"/>
+        </w:rPr>
+        <w:t>Seksi</w:t>
+      </w:r>
+      <w:proofErr w:type="spellEnd"/>
+      <w:r>
+        <w:rPr>
+          <w:rFonts w:ascii="Tahoma" w:hAnsi="Tahoma" w:cs="Tahoma"/>
+          <w:sz w:val="20"/>
+          <w:szCs w:val="20"/>
+        </w:rPr>
+        <w:t xml:space="preserve"> </w:t>
+      </w:r>
+      <w:proofErr w:type="spellStart"/>
+      <w:r>
+        <w:rPr>
+          <w:rFonts w:ascii="Tahoma" w:hAnsi="Tahoma" w:cs="Tahoma"/>
+          <w:sz w:val="20"/>
+          <w:szCs w:val="20"/>
+        </w:rPr>
+        <w:t>Pe</w:t>
+      </w:r>
       <w:r>
         <w:rPr>
           <w:rFonts w:ascii="Tahoma" w:hAnsi="Tahoma" w:cs="Tahoma"/>
@@ -4712,124 +4586,75 @@
         <w:ind w:left="540"/>
         <w:jc w:val="left"/>
         <w:rPr>
-          <w:ins w:id="28" w:author="PC" w:date="2017-02-06T12:40:00Z"/>
-          <w:rFonts w:ascii="Tahoma" w:hAnsi="Tahoma" w:cs="Tahoma"/>
-          <w:sz w:val="20"/>
-          <w:szCs w:val="20"/>
-          <w:rPrChange w:id="29" w:author="PC" w:date="2017-02-06T16:07:00Z">
-            <w:rPr>
-              <w:ins w:id="30" w:author="PC" w:date="2017-02-06T12:40:00Z"/>
-              <w:rFonts w:ascii="Tahoma" w:hAnsi="Tahoma" w:cs="Tahoma"/>
-            </w:rPr>
-          </w:rPrChange>
-        </w:rPr>
-      </w:pPr>
-      <w:ins w:id="31" w:author="PC" w:date="2017-02-06T12:40:00Z">
-        <w:r>
-          <w:rPr>
-            <w:rFonts w:ascii="Tahoma" w:hAnsi="Tahoma" w:cs="Tahoma"/>
-            <w:sz w:val="20"/>
-            <w:szCs w:val="20"/>
-            <w:rPrChange w:id="32" w:author="PC" w:date="2017-02-06T16:07:00Z">
-              <w:rPr>
-                <w:rFonts w:ascii="Tahoma" w:hAnsi="Tahoma" w:cs="Tahoma"/>
-              </w:rPr>
-            </w:rPrChange>
-          </w:rPr>
-          <w:tab/>
-        </w:r>
-        <w:r>
-          <w:rPr>
-            <w:rFonts w:ascii="Tahoma" w:hAnsi="Tahoma" w:cs="Tahoma"/>
-            <w:sz w:val="20"/>
-            <w:szCs w:val="20"/>
-            <w:rPrChange w:id="33" w:author="PC" w:date="2017-02-06T16:07:00Z">
-              <w:rPr>
-                <w:rFonts w:ascii="Tahoma" w:hAnsi="Tahoma" w:cs="Tahoma"/>
-              </w:rPr>
-            </w:rPrChange>
-          </w:rPr>
-          <w:tab/>
-        </w:r>
-        <w:r>
-          <w:rPr>
-            <w:rFonts w:ascii="Tahoma" w:hAnsi="Tahoma" w:cs="Tahoma"/>
-            <w:sz w:val="20"/>
-            <w:szCs w:val="20"/>
-            <w:rPrChange w:id="34" w:author="PC" w:date="2017-02-06T16:07:00Z">
-              <w:rPr>
-                <w:rFonts w:ascii="Tahoma" w:hAnsi="Tahoma" w:cs="Tahoma"/>
-              </w:rPr>
-            </w:rPrChange>
-          </w:rPr>
-          <w:tab/>
-        </w:r>
-        <w:r>
-          <w:rPr>
-            <w:rFonts w:ascii="Tahoma" w:hAnsi="Tahoma" w:cs="Tahoma"/>
-            <w:sz w:val="20"/>
-            <w:szCs w:val="20"/>
-            <w:rPrChange w:id="35" w:author="PC" w:date="2017-02-06T16:07:00Z">
-              <w:rPr>
-                <w:rFonts w:ascii="Tahoma" w:hAnsi="Tahoma" w:cs="Tahoma"/>
-              </w:rPr>
-            </w:rPrChange>
-          </w:rPr>
-          <w:tab/>
-        </w:r>
-        <w:r>
-          <w:rPr>
-            <w:rFonts w:ascii="Tahoma" w:hAnsi="Tahoma" w:cs="Tahoma"/>
-            <w:sz w:val="20"/>
-            <w:szCs w:val="20"/>
-            <w:rPrChange w:id="36" w:author="PC" w:date="2017-02-06T16:07:00Z">
-              <w:rPr>
-                <w:rFonts w:ascii="Tahoma" w:hAnsi="Tahoma" w:cs="Tahoma"/>
-              </w:rPr>
-            </w:rPrChange>
-          </w:rPr>
-          <w:tab/>
-        </w:r>
-        <w:r>
-          <w:rPr>
-            <w:rFonts w:ascii="Tahoma" w:hAnsi="Tahoma" w:cs="Tahoma"/>
-            <w:sz w:val="20"/>
-            <w:szCs w:val="20"/>
-            <w:rPrChange w:id="37" w:author="PC" w:date="2017-02-06T16:07:00Z">
-              <w:rPr>
-                <w:rFonts w:ascii="Tahoma" w:hAnsi="Tahoma" w:cs="Tahoma"/>
-              </w:rPr>
-            </w:rPrChange>
-          </w:rPr>
-          <w:tab/>
-        </w:r>
-        <w:r>
-          <w:rPr>
-            <w:rFonts w:ascii="Tahoma" w:hAnsi="Tahoma" w:cs="Tahoma"/>
-            <w:sz w:val="20"/>
-            <w:szCs w:val="20"/>
-            <w:rPrChange w:id="38" w:author="PC" w:date="2017-02-06T16:07:00Z">
-              <w:rPr>
-                <w:rFonts w:ascii="Tahoma" w:hAnsi="Tahoma" w:cs="Tahoma"/>
-              </w:rPr>
-            </w:rPrChange>
-          </w:rPr>
-          <w:tab/>
-        </w:r>
-        <w:r>
-          <w:rPr>
-            <w:rFonts w:ascii="Tahoma" w:hAnsi="Tahoma" w:cs="Tahoma"/>
-            <w:sz w:val="20"/>
-            <w:szCs w:val="20"/>
-            <w:rPrChange w:id="39" w:author="PC" w:date="2017-02-06T16:07:00Z">
-              <w:rPr>
-                <w:rFonts w:ascii="Tahoma" w:hAnsi="Tahoma" w:cs="Tahoma"/>
-              </w:rPr>
-            </w:rPrChange>
-          </w:rPr>
-          <w:tab/>
-        </w:r>
-      </w:ins>
+          <w:rFonts w:ascii="Tahoma" w:hAnsi="Tahoma" w:cs="Tahoma"/>
+          <w:sz w:val="20"/>
+          <w:szCs w:val="20"/>
+        </w:rPr>
+      </w:pPr>
+      <w:r>
+        <w:rPr>
+          <w:rFonts w:ascii="Tahoma" w:hAnsi="Tahoma" w:cs="Tahoma"/>
+          <w:sz w:val="20"/>
+          <w:szCs w:val="20"/>
+        </w:rPr>
+        <w:tab/>
+      </w:r>
+      <w:r>
+        <w:rPr>
+          <w:rFonts w:ascii="Tahoma" w:hAnsi="Tahoma" w:cs="Tahoma"/>
+          <w:sz w:val="20"/>
+          <w:szCs w:val="20"/>
+        </w:rPr>
+        <w:tab/>
+      </w:r>
+      <w:r>
+        <w:rPr>
+          <w:rFonts w:ascii="Tahoma" w:hAnsi="Tahoma" w:cs="Tahoma"/>
+          <w:sz w:val="20"/>
+          <w:szCs w:val="20"/>
+        </w:rPr>
+        <w:tab/>
+      </w:r>
+      <w:r>
+        <w:rPr>
+          <w:rFonts w:ascii="Tahoma" w:hAnsi="Tahoma" w:cs="Tahoma"/>
+          <w:sz w:val="20"/>
+          <w:szCs w:val="20"/>
+        </w:rPr>
+        <w:tab/>
+      </w:r>
+      <w:r>
+        <w:rPr>
+          <w:rFonts w:ascii="Tahoma" w:hAnsi="Tahoma" w:cs="Tahoma"/>
+          <w:sz w:val="20"/>
+          <w:szCs w:val="20"/>
+        </w:rPr>
+        <w:tab/>
+      </w:r>
+      <w:r>
+        <w:rPr>
+          <w:rFonts w:ascii="Tahoma" w:hAnsi="Tahoma" w:cs="Tahoma"/>
+          <w:sz w:val="20"/>
+          <w:szCs w:val="20"/>
+        </w:rPr>
+        <w:tab/>
+      </w:r>
+      <w:r>
+        <w:rPr>
+          <w:rFonts w:ascii="Tahoma" w:hAnsi="Tahoma" w:cs="Tahoma"/>
+          <w:sz w:val="20"/>
+          <w:szCs w:val="20"/>
+        </w:rPr>
+        <w:tab/>
+      </w:r>
+      <w:r>
+        <w:rPr>
+          <w:rFonts w:ascii="Tahoma" w:hAnsi="Tahoma" w:cs="Tahoma"/>
+          <w:sz w:val="20"/>
+          <w:szCs w:val="20"/>
+        </w:rPr>
+        <w:tab/>
+      </w:r>
       <w:r>
         <w:rPr>
           <w:rFonts w:ascii="Tahoma" w:hAnsi="Tahoma" w:cs="Tahoma"/>
@@ -4838,78 +4663,49 @@
         </w:rPr>
         <w:t>AMDAL</w:t>
       </w:r>
-      <w:ins w:id="40" w:author="PC" w:date="2017-02-06T12:40:00Z">
-        <w:r>
-          <w:rPr>
-            <w:rFonts w:ascii="Tahoma" w:hAnsi="Tahoma" w:cs="Tahoma"/>
-            <w:sz w:val="20"/>
-            <w:szCs w:val="20"/>
-            <w:rPrChange w:id="41" w:author="PC" w:date="2017-02-06T16:07:00Z">
-              <w:rPr>
-                <w:rFonts w:ascii="Tahoma" w:hAnsi="Tahoma" w:cs="Tahoma"/>
-              </w:rPr>
-            </w:rPrChange>
-          </w:rPr>
-          <w:t xml:space="preserve"> dan </w:t>
-        </w:r>
-        <w:proofErr w:type="spellStart"/>
-        <w:r>
-          <w:rPr>
-            <w:rFonts w:ascii="Tahoma" w:hAnsi="Tahoma" w:cs="Tahoma"/>
-            <w:sz w:val="20"/>
-            <w:szCs w:val="20"/>
-            <w:rPrChange w:id="42" w:author="PC" w:date="2017-02-06T16:07:00Z">
-              <w:rPr>
-                <w:rFonts w:ascii="Tahoma" w:hAnsi="Tahoma" w:cs="Tahoma"/>
-              </w:rPr>
-            </w:rPrChange>
-          </w:rPr>
-          <w:t>Izin</w:t>
-        </w:r>
-        <w:proofErr w:type="spellEnd"/>
-        <w:r>
-          <w:rPr>
-            <w:rFonts w:ascii="Tahoma" w:hAnsi="Tahoma" w:cs="Tahoma"/>
-            <w:sz w:val="20"/>
-            <w:szCs w:val="20"/>
-            <w:rPrChange w:id="43" w:author="PC" w:date="2017-02-06T16:07:00Z">
-              <w:rPr>
-                <w:rFonts w:ascii="Tahoma" w:hAnsi="Tahoma" w:cs="Tahoma"/>
-              </w:rPr>
-            </w:rPrChange>
-          </w:rPr>
-          <w:t xml:space="preserve"> </w:t>
-        </w:r>
-        <w:proofErr w:type="spellStart"/>
-        <w:r>
-          <w:rPr>
-            <w:rFonts w:ascii="Tahoma" w:hAnsi="Tahoma" w:cs="Tahoma"/>
-            <w:sz w:val="20"/>
-            <w:szCs w:val="20"/>
-            <w:rPrChange w:id="44" w:author="PC" w:date="2017-02-06T16:07:00Z">
-              <w:rPr>
-                <w:rFonts w:ascii="Tahoma" w:hAnsi="Tahoma" w:cs="Tahoma"/>
-              </w:rPr>
-            </w:rPrChange>
-          </w:rPr>
-          <w:t>Lingkungan</w:t>
-        </w:r>
-        <w:proofErr w:type="spellEnd"/>
-      </w:ins>
+      <w:r>
+        <w:rPr>
+          <w:rFonts w:ascii="Tahoma" w:hAnsi="Tahoma" w:cs="Tahoma"/>
+          <w:sz w:val="20"/>
+          <w:szCs w:val="20"/>
+        </w:rPr>
+        <w:t xml:space="preserve"> dan </w:t>
+      </w:r>
+      <w:proofErr w:type="spellStart"/>
+      <w:r>
+        <w:rPr>
+          <w:rFonts w:ascii="Tahoma" w:hAnsi="Tahoma" w:cs="Tahoma"/>
+          <w:sz w:val="20"/>
+          <w:szCs w:val="20"/>
+        </w:rPr>
+        <w:t>Izin</w:t>
+      </w:r>
+      <w:proofErr w:type="spellEnd"/>
+      <w:r>
+        <w:rPr>
+          <w:rFonts w:ascii="Tahoma" w:hAnsi="Tahoma" w:cs="Tahoma"/>
+          <w:sz w:val="20"/>
+          <w:szCs w:val="20"/>
+        </w:rPr>
+        <w:t xml:space="preserve"> </w:t>
+      </w:r>
+      <w:proofErr w:type="spellStart"/>
+      <w:r>
+        <w:rPr>
+          <w:rFonts w:ascii="Tahoma" w:hAnsi="Tahoma" w:cs="Tahoma"/>
+          <w:sz w:val="20"/>
+          <w:szCs w:val="20"/>
+        </w:rPr>
+        <w:t>Lingkungan</w:t>
+      </w:r>
+      <w:proofErr w:type="spellEnd"/>
     </w:p>
     <w:p>
       <w:pPr>
         <w:rPr>
-          <w:ins w:id="45" w:author="PC" w:date="2017-02-06T12:40:00Z"/>
-          <w:rFonts w:ascii="Tahoma" w:hAnsi="Tahoma" w:cs="Tahoma"/>
-          <w:sz w:val="20"/>
-          <w:szCs w:val="20"/>
-          <w:rPrChange w:id="46" w:author="PC" w:date="2017-02-06T16:07:00Z">
-            <w:rPr>
-              <w:ins w:id="47" w:author="PC" w:date="2017-02-06T12:40:00Z"/>
-              <w:rFonts w:ascii="Tahoma" w:hAnsi="Tahoma" w:cs="Tahoma"/>
-            </w:rPr>
-          </w:rPrChange>
+          <w:rFonts w:ascii="Tahoma" w:hAnsi="Tahoma" w:cs="Tahoma"/>
+          <w:sz w:val="20"/>
+          <w:szCs w:val="20"/>
         </w:rPr>
       </w:pPr>
     </w:p>
@@ -4928,36 +4724,19 @@
           <w:tab w:val="left" w:pos="527"/>
         </w:tabs>
         <w:rPr>
-          <w:ins w:id="48" w:author="PC" w:date="2017-02-06T12:40:00Z"/>
-          <w:rFonts w:ascii="Tahoma" w:hAnsi="Tahoma" w:cs="Tahoma"/>
-          <w:sz w:val="20"/>
-          <w:szCs w:val="20"/>
-          <w:rPrChange w:id="49" w:author="PC" w:date="2017-02-06T16:07:00Z">
-            <w:rPr>
-              <w:ins w:id="50" w:author="PC" w:date="2017-02-06T12:40:00Z"/>
-              <w:rFonts w:ascii="Tahoma" w:hAnsi="Tahoma" w:cs="Tahoma"/>
-            </w:rPr>
-          </w:rPrChange>
-        </w:rPr>
-        <w:pPrChange w:id="51" w:author="PC" w:date="2017-02-06T12:40:00Z">
-          <w:pPr/>
-        </w:pPrChange>
-      </w:pPr>
-      <w:ins w:id="52" w:author="PC" w:date="2017-02-06T12:40:00Z">
-        <w:r>
-          <w:rPr>
-            <w:rFonts w:ascii="Tahoma" w:hAnsi="Tahoma" w:cs="Tahoma"/>
-            <w:sz w:val="20"/>
-            <w:szCs w:val="20"/>
-            <w:rPrChange w:id="53" w:author="PC" w:date="2017-02-06T16:07:00Z">
-              <w:rPr>
-                <w:rFonts w:ascii="Tahoma" w:hAnsi="Tahoma" w:cs="Tahoma"/>
-              </w:rPr>
-            </w:rPrChange>
-          </w:rPr>
-          <w:tab/>
-        </w:r>
-      </w:ins>
+          <w:rFonts w:ascii="Tahoma" w:hAnsi="Tahoma" w:cs="Tahoma"/>
+          <w:sz w:val="20"/>
+          <w:szCs w:val="20"/>
+        </w:rPr>
+      </w:pPr>
+      <w:r>
+        <w:rPr>
+          <w:rFonts w:ascii="Tahoma" w:hAnsi="Tahoma" w:cs="Tahoma"/>
+          <w:sz w:val="20"/>
+          <w:szCs w:val="20"/>
+        </w:rPr>
+        <w:tab/>
+      </w:r>
       <w:r>
         <w:rPr>
           <w:rFonts w:ascii="Tahoma" w:hAnsi="Tahoma" w:cs="Tahoma"/>
@@ -4966,60 +4745,38 @@
         </w:rPr>
         <w:t>…………..</w:t>
       </w:r>
-      <w:ins w:id="54" w:author="PC" w:date="2017-02-06T12:40:00Z">
-        <w:r>
-          <w:rPr>
-            <w:rFonts w:ascii="Tahoma" w:hAnsi="Tahoma" w:cs="Tahoma"/>
-            <w:sz w:val="20"/>
-            <w:szCs w:val="20"/>
-            <w:rPrChange w:id="55" w:author="PC" w:date="2017-02-06T16:07:00Z">
-              <w:rPr>
-                <w:rFonts w:ascii="Tahoma" w:hAnsi="Tahoma" w:cs="Tahoma"/>
-              </w:rPr>
-            </w:rPrChange>
-          </w:rPr>
-          <w:tab/>
-        </w:r>
-        <w:r>
-          <w:rPr>
-            <w:rFonts w:ascii="Tahoma" w:hAnsi="Tahoma" w:cs="Tahoma"/>
-            <w:sz w:val="20"/>
-            <w:szCs w:val="20"/>
-            <w:rPrChange w:id="56" w:author="PC" w:date="2017-02-06T16:07:00Z">
-              <w:rPr>
-                <w:rFonts w:ascii="Tahoma" w:hAnsi="Tahoma" w:cs="Tahoma"/>
-              </w:rPr>
-            </w:rPrChange>
-          </w:rPr>
-          <w:tab/>
-        </w:r>
-        <w:r>
-          <w:rPr>
-            <w:rFonts w:ascii="Tahoma" w:hAnsi="Tahoma" w:cs="Tahoma"/>
-            <w:sz w:val="20"/>
-            <w:szCs w:val="20"/>
-            <w:rPrChange w:id="57" w:author="PC" w:date="2017-02-06T16:07:00Z">
-              <w:rPr>
-                <w:rFonts w:ascii="Tahoma" w:hAnsi="Tahoma" w:cs="Tahoma"/>
-              </w:rPr>
-            </w:rPrChange>
-          </w:rPr>
-          <w:tab/>
-        </w:r>
-        <w:r>
-          <w:rPr>
-            <w:rFonts w:ascii="Tahoma" w:hAnsi="Tahoma" w:cs="Tahoma"/>
-            <w:sz w:val="20"/>
-            <w:szCs w:val="20"/>
-            <w:rPrChange w:id="58" w:author="PC" w:date="2017-02-06T16:07:00Z">
-              <w:rPr>
-                <w:rFonts w:ascii="Tahoma" w:hAnsi="Tahoma" w:cs="Tahoma"/>
-              </w:rPr>
-            </w:rPrChange>
-          </w:rPr>
-          <w:tab/>
-        </w:r>
-      </w:ins>
+      <w:r>
+        <w:rPr>
+          <w:rFonts w:ascii="Tahoma" w:hAnsi="Tahoma" w:cs="Tahoma"/>
+          <w:sz w:val="20"/>
+          <w:szCs w:val="20"/>
+        </w:rPr>
+        <w:tab/>
+      </w:r>
+      <w:r>
+        <w:rPr>
+          <w:rFonts w:ascii="Tahoma" w:hAnsi="Tahoma" w:cs="Tahoma"/>
+          <w:sz w:val="20"/>
+          <w:szCs w:val="20"/>
+        </w:rPr>
+        <w:tab/>
+      </w:r>
+      <w:r>
+        <w:rPr>
+          <w:rFonts w:ascii="Tahoma" w:hAnsi="Tahoma" w:cs="Tahoma"/>
+          <w:sz w:val="20"/>
+          <w:szCs w:val="20"/>
+        </w:rPr>
+        <w:tab/>
+      </w:r>
+      <w:r>
+        <w:rPr>
+          <w:rFonts w:ascii="Tahoma" w:hAnsi="Tahoma" w:cs="Tahoma"/>
+          <w:sz w:val="20"/>
+          <w:szCs w:val="20"/>
+        </w:rPr>
+        <w:tab/>
+      </w:r>
       <w:r>
         <w:rPr>
           <w:rFonts w:ascii="Tahoma" w:hAnsi="Tahoma" w:cs="Tahoma"/>
@@ -5079,37 +4836,20 @@
           <w:tab w:val="left" w:pos="527"/>
         </w:tabs>
         <w:rPr>
-          <w:ins w:id="59" w:author="PC" w:date="2017-02-06T12:40:00Z"/>
-          <w:rFonts w:ascii="Tahoma" w:hAnsi="Tahoma" w:cs="Tahoma"/>
-          <w:sz w:val="20"/>
-          <w:szCs w:val="20"/>
-          <w:rPrChange w:id="60" w:author="PC" w:date="2017-02-06T16:07:00Z">
-            <w:rPr>
-              <w:ins w:id="61" w:author="PC" w:date="2017-02-06T12:40:00Z"/>
-              <w:rFonts w:ascii="Tahoma" w:hAnsi="Tahoma" w:cs="Tahoma"/>
-            </w:rPr>
-          </w:rPrChange>
-        </w:rPr>
-        <w:pPrChange w:id="62" w:author="PC" w:date="2017-02-06T12:40:00Z">
-          <w:pPr/>
-        </w:pPrChange>
-      </w:pPr>
-      <w:ins w:id="63" w:author="PC" w:date="2017-02-06T12:40:00Z">
-        <w:r>
-          <w:rPr>
-            <w:rFonts w:ascii="Tahoma" w:hAnsi="Tahoma" w:cs="Tahoma"/>
-            <w:sz w:val="20"/>
-            <w:szCs w:val="20"/>
-            <w:rPrChange w:id="64" w:author="PC" w:date="2017-02-06T16:07:00Z">
-              <w:rPr>
-                <w:rFonts w:ascii="Tahoma" w:hAnsi="Tahoma" w:cs="Tahoma"/>
-              </w:rPr>
-            </w:rPrChange>
-          </w:rPr>
-          <w:tab/>
-          <w:t xml:space="preserve">NIP. </w:t>
-        </w:r>
-      </w:ins>
+          <w:rFonts w:ascii="Tahoma" w:hAnsi="Tahoma" w:cs="Tahoma"/>
+          <w:sz w:val="20"/>
+          <w:szCs w:val="20"/>
+        </w:rPr>
+      </w:pPr>
+      <w:r>
+        <w:rPr>
+          <w:rFonts w:ascii="Tahoma" w:hAnsi="Tahoma" w:cs="Tahoma"/>
+          <w:sz w:val="20"/>
+          <w:szCs w:val="20"/>
+        </w:rPr>
+        <w:tab/>
+        <w:t xml:space="preserve">NIP. </w:t>
+      </w:r>
       <w:r>
         <w:rPr>
           <w:rFonts w:ascii="Tahoma" w:hAnsi="Tahoma" w:cs="Tahoma"/>
@@ -5118,60 +4858,6 @@
         </w:rPr>
         <w:t>……….</w:t>
       </w:r>
-      <w:ins w:id="65" w:author="PC" w:date="2017-02-06T12:40:00Z">
-        <w:r>
-          <w:rPr>
-            <w:rFonts w:ascii="Tahoma" w:hAnsi="Tahoma" w:cs="Tahoma"/>
-            <w:sz w:val="20"/>
-            <w:szCs w:val="20"/>
-            <w:rPrChange w:id="66" w:author="PC" w:date="2017-02-06T16:07:00Z">
-              <w:rPr>
-                <w:rFonts w:ascii="Tahoma" w:hAnsi="Tahoma" w:cs="Tahoma"/>
-              </w:rPr>
-            </w:rPrChange>
-          </w:rPr>
-          <w:tab/>
-        </w:r>
-        <w:r>
-          <w:rPr>
-            <w:rFonts w:ascii="Tahoma" w:hAnsi="Tahoma" w:cs="Tahoma"/>
-            <w:sz w:val="20"/>
-            <w:szCs w:val="20"/>
-            <w:rPrChange w:id="67" w:author="PC" w:date="2017-02-06T16:07:00Z">
-              <w:rPr>
-                <w:rFonts w:ascii="Tahoma" w:hAnsi="Tahoma" w:cs="Tahoma"/>
-              </w:rPr>
-            </w:rPrChange>
-          </w:rPr>
-          <w:tab/>
-        </w:r>
-        <w:r>
-          <w:rPr>
-            <w:rFonts w:ascii="Tahoma" w:hAnsi="Tahoma" w:cs="Tahoma"/>
-            <w:sz w:val="20"/>
-            <w:szCs w:val="20"/>
-            <w:rPrChange w:id="68" w:author="PC" w:date="2017-02-06T16:07:00Z">
-              <w:rPr>
-                <w:rFonts w:ascii="Tahoma" w:hAnsi="Tahoma" w:cs="Tahoma"/>
-              </w:rPr>
-            </w:rPrChange>
-          </w:rPr>
-          <w:tab/>
-        </w:r>
-        <w:r>
-          <w:rPr>
-            <w:rFonts w:ascii="Tahoma" w:hAnsi="Tahoma" w:cs="Tahoma"/>
-            <w:sz w:val="20"/>
-            <w:szCs w:val="20"/>
-            <w:rPrChange w:id="69" w:author="PC" w:date="2017-02-06T16:07:00Z">
-              <w:rPr>
-                <w:rFonts w:ascii="Tahoma" w:hAnsi="Tahoma" w:cs="Tahoma"/>
-              </w:rPr>
-            </w:rPrChange>
-          </w:rPr>
-          <w:tab/>
-        </w:r>
-      </w:ins>
       <w:r>
         <w:rPr>
           <w:rFonts w:ascii="Tahoma" w:hAnsi="Tahoma" w:cs="Tahoma"/>
@@ -5188,21 +4874,46 @@
         </w:rPr>
         <w:tab/>
       </w:r>
-      <w:ins w:id="70" w:author="PC" w:date="2017-02-06T12:40:00Z">
-        <w:r>
-          <w:rPr>
-            <w:rFonts w:ascii="Tahoma" w:hAnsi="Tahoma" w:cs="Tahoma"/>
-            <w:sz w:val="20"/>
-            <w:szCs w:val="20"/>
-            <w:rPrChange w:id="71" w:author="PC" w:date="2017-02-06T16:07:00Z">
-              <w:rPr>
-                <w:rFonts w:ascii="Tahoma" w:hAnsi="Tahoma" w:cs="Tahoma"/>
-              </w:rPr>
-            </w:rPrChange>
-          </w:rPr>
-          <w:t xml:space="preserve">NIP. </w:t>
-        </w:r>
-      </w:ins>
+      <w:r>
+        <w:rPr>
+          <w:rFonts w:ascii="Tahoma" w:hAnsi="Tahoma" w:cs="Tahoma"/>
+          <w:sz w:val="20"/>
+          <w:szCs w:val="20"/>
+        </w:rPr>
+        <w:tab/>
+      </w:r>
+      <w:r>
+        <w:rPr>
+          <w:rFonts w:ascii="Tahoma" w:hAnsi="Tahoma" w:cs="Tahoma"/>
+          <w:sz w:val="20"/>
+          <w:szCs w:val="20"/>
+        </w:rPr>
+        <w:tab/>
+      </w:r>
+      <w:r>
+        <w:rPr>
+          <w:rFonts w:ascii="Tahoma" w:hAnsi="Tahoma" w:cs="Tahoma"/>
+          <w:sz w:val="20"/>
+          <w:szCs w:val="20"/>
+        </w:rPr>
+        <w:tab/>
+      </w:r>
+      <w:r>
+        <w:rPr>
+          <w:rFonts w:ascii="Tahoma" w:hAnsi="Tahoma" w:cs="Tahoma"/>
+          <w:sz w:val="20"/>
+          <w:szCs w:val="20"/>
+        </w:rPr>
+        <w:tab/>
+      </w:r>
+      <w:r>
+        <w:rPr>
+          <w:rFonts w:ascii="Tahoma" w:hAnsi="Tahoma" w:cs="Tahoma"/>
+          <w:sz w:val="20"/>
+          <w:szCs w:val="20"/>
+        </w:rPr>
+        <w:t xml:space="preserve">NIP. </w:t>
+      </w:r>
       <w:r>
         <w:rPr>
           <w:rFonts w:ascii="Tahoma" w:hAnsi="Tahoma" w:cs="Tahoma"/>
@@ -5216,32 +4927,18 @@
     <w:p>
       <w:pPr>
         <w:rPr>
-          <w:ins w:id="72" w:author="PC" w:date="2017-02-06T12:40:00Z"/>
-          <w:rFonts w:ascii="Tahoma" w:hAnsi="Tahoma" w:cs="Tahoma"/>
-          <w:sz w:val="20"/>
-          <w:szCs w:val="20"/>
-          <w:rPrChange w:id="73" w:author="PC" w:date="2017-02-06T16:07:00Z">
-            <w:rPr>
-              <w:ins w:id="74" w:author="PC" w:date="2017-02-06T12:40:00Z"/>
-              <w:rFonts w:ascii="Tahoma" w:hAnsi="Tahoma" w:cs="Tahoma"/>
-            </w:rPr>
-          </w:rPrChange>
+          <w:rFonts w:ascii="Tahoma" w:hAnsi="Tahoma" w:cs="Tahoma"/>
+          <w:sz w:val="20"/>
+          <w:szCs w:val="20"/>
         </w:rPr>
       </w:pPr>
     </w:p>
     <w:p>
       <w:pPr>
         <w:rPr>
-          <w:ins w:id="75" w:author="PC" w:date="2017-02-06T12:40:00Z"/>
-          <w:rFonts w:ascii="Tahoma" w:hAnsi="Tahoma" w:cs="Tahoma"/>
-          <w:sz w:val="20"/>
-          <w:szCs w:val="20"/>
-          <w:rPrChange w:id="76" w:author="PC" w:date="2017-02-06T16:07:00Z">
-            <w:rPr>
-              <w:ins w:id="77" w:author="PC" w:date="2017-02-06T12:40:00Z"/>
-              <w:rFonts w:ascii="Tahoma" w:hAnsi="Tahoma" w:cs="Tahoma"/>
-            </w:rPr>
-          </w:rPrChange>
+          <w:rFonts w:ascii="Tahoma" w:hAnsi="Tahoma" w:cs="Tahoma"/>
+          <w:sz w:val="20"/>
+          <w:szCs w:val="20"/>
         </w:rPr>
       </w:pPr>
     </w:p>
@@ -5252,175 +4949,111 @@
         </w:tabs>
         <w:ind w:left="567"/>
         <w:rPr>
-          <w:ins w:id="78" w:author="PC" w:date="2017-02-06T12:40:00Z"/>
-          <w:rFonts w:ascii="Tahoma" w:hAnsi="Tahoma" w:cs="Tahoma"/>
-          <w:sz w:val="20"/>
-          <w:szCs w:val="20"/>
-          <w:rPrChange w:id="79" w:author="PC" w:date="2017-02-06T16:07:00Z">
-            <w:rPr>
-              <w:ins w:id="80" w:author="PC" w:date="2017-02-06T12:40:00Z"/>
-              <w:rFonts w:ascii="Tahoma" w:hAnsi="Tahoma" w:cs="Tahoma"/>
-            </w:rPr>
-          </w:rPrChange>
+          <w:rFonts w:ascii="Tahoma" w:hAnsi="Tahoma" w:cs="Tahoma"/>
+          <w:sz w:val="20"/>
+          <w:szCs w:val="20"/>
         </w:rPr>
       </w:pPr>
       <w:proofErr w:type="spellStart"/>
-      <w:ins w:id="81" w:author="PC" w:date="2017-02-06T12:40:00Z">
-        <w:r>
-          <w:rPr>
-            <w:rFonts w:ascii="Tahoma" w:hAnsi="Tahoma" w:cs="Tahoma"/>
-            <w:sz w:val="20"/>
-            <w:szCs w:val="20"/>
-            <w:rPrChange w:id="82" w:author="PC" w:date="2017-02-06T16:07:00Z">
-              <w:rPr>
-                <w:rFonts w:ascii="Tahoma" w:hAnsi="Tahoma" w:cs="Tahoma"/>
-              </w:rPr>
-            </w:rPrChange>
-          </w:rPr>
-          <w:t>Kepala</w:t>
-        </w:r>
-        <w:proofErr w:type="spellEnd"/>
-        <w:r>
-          <w:rPr>
-            <w:rFonts w:ascii="Tahoma" w:hAnsi="Tahoma" w:cs="Tahoma"/>
-            <w:sz w:val="20"/>
-            <w:szCs w:val="20"/>
-            <w:rPrChange w:id="83" w:author="PC" w:date="2017-02-06T16:07:00Z">
-              <w:rPr>
-                <w:rFonts w:ascii="Tahoma" w:hAnsi="Tahoma" w:cs="Tahoma"/>
-              </w:rPr>
-            </w:rPrChange>
-          </w:rPr>
-          <w:t xml:space="preserve"> Sub </w:t>
-        </w:r>
-        <w:proofErr w:type="spellStart"/>
-        <w:r>
-          <w:rPr>
-            <w:rFonts w:ascii="Tahoma" w:hAnsi="Tahoma" w:cs="Tahoma"/>
-            <w:sz w:val="20"/>
-            <w:szCs w:val="20"/>
-            <w:rPrChange w:id="84" w:author="PC" w:date="2017-02-06T16:07:00Z">
-              <w:rPr>
-                <w:rFonts w:ascii="Tahoma" w:hAnsi="Tahoma" w:cs="Tahoma"/>
-              </w:rPr>
-            </w:rPrChange>
-          </w:rPr>
-          <w:t>Direktorat</w:t>
-        </w:r>
-        <w:proofErr w:type="spellEnd"/>
-        <w:r>
-          <w:rPr>
-            <w:rFonts w:ascii="Tahoma" w:hAnsi="Tahoma" w:cs="Tahoma"/>
-            <w:sz w:val="20"/>
-            <w:szCs w:val="20"/>
-            <w:rPrChange w:id="85" w:author="PC" w:date="2017-02-06T16:07:00Z">
-              <w:rPr>
-                <w:rFonts w:ascii="Tahoma" w:hAnsi="Tahoma" w:cs="Tahoma"/>
-              </w:rPr>
-            </w:rPrChange>
-          </w:rPr>
-          <w:t xml:space="preserve"> </w:t>
-        </w:r>
-        <w:proofErr w:type="spellStart"/>
-        <w:r>
-          <w:rPr>
-            <w:rFonts w:ascii="Tahoma" w:hAnsi="Tahoma" w:cs="Tahoma"/>
-            <w:sz w:val="20"/>
-            <w:szCs w:val="20"/>
-            <w:rPrChange w:id="86" w:author="PC" w:date="2017-02-06T16:07:00Z">
-              <w:rPr>
-                <w:rFonts w:ascii="Tahoma" w:hAnsi="Tahoma" w:cs="Tahoma"/>
-              </w:rPr>
-            </w:rPrChange>
-          </w:rPr>
-          <w:t>Penerapan</w:t>
-        </w:r>
-        <w:proofErr w:type="spellEnd"/>
-        <w:r>
-          <w:rPr>
-            <w:rFonts w:ascii="Tahoma" w:hAnsi="Tahoma" w:cs="Tahoma"/>
-            <w:sz w:val="20"/>
-            <w:szCs w:val="20"/>
-            <w:rPrChange w:id="87" w:author="PC" w:date="2017-02-06T16:07:00Z">
-              <w:rPr>
-                <w:rFonts w:ascii="Tahoma" w:hAnsi="Tahoma" w:cs="Tahoma"/>
-              </w:rPr>
-            </w:rPrChange>
-          </w:rPr>
-          <w:tab/>
-        </w:r>
-        <w:proofErr w:type="spellStart"/>
-        <w:r>
-          <w:rPr>
-            <w:rFonts w:ascii="Tahoma" w:hAnsi="Tahoma" w:cs="Tahoma"/>
-            <w:sz w:val="20"/>
-            <w:szCs w:val="20"/>
-            <w:rPrChange w:id="88" w:author="PC" w:date="2017-02-06T16:07:00Z">
-              <w:rPr>
-                <w:rFonts w:ascii="Tahoma" w:hAnsi="Tahoma" w:cs="Tahoma"/>
-              </w:rPr>
-            </w:rPrChange>
-          </w:rPr>
-          <w:t>Direktur</w:t>
-        </w:r>
-        <w:proofErr w:type="spellEnd"/>
-        <w:r>
-          <w:rPr>
-            <w:rFonts w:ascii="Tahoma" w:hAnsi="Tahoma" w:cs="Tahoma"/>
-            <w:sz w:val="20"/>
-            <w:szCs w:val="20"/>
-            <w:rPrChange w:id="89" w:author="PC" w:date="2017-02-06T16:07:00Z">
-              <w:rPr>
-                <w:rFonts w:ascii="Tahoma" w:hAnsi="Tahoma" w:cs="Tahoma"/>
-              </w:rPr>
-            </w:rPrChange>
-          </w:rPr>
-          <w:t xml:space="preserve"> </w:t>
-        </w:r>
-        <w:proofErr w:type="spellStart"/>
-        <w:r>
-          <w:rPr>
-            <w:rFonts w:ascii="Tahoma" w:hAnsi="Tahoma" w:cs="Tahoma"/>
-            <w:sz w:val="20"/>
-            <w:szCs w:val="20"/>
-            <w:rPrChange w:id="90" w:author="PC" w:date="2017-02-06T16:07:00Z">
-              <w:rPr>
-                <w:rFonts w:ascii="Tahoma" w:hAnsi="Tahoma" w:cs="Tahoma"/>
-              </w:rPr>
-            </w:rPrChange>
-          </w:rPr>
-          <w:t>Pencegahan</w:t>
-        </w:r>
-        <w:proofErr w:type="spellEnd"/>
-        <w:r>
-          <w:rPr>
-            <w:rFonts w:ascii="Tahoma" w:hAnsi="Tahoma" w:cs="Tahoma"/>
-            <w:sz w:val="20"/>
-            <w:szCs w:val="20"/>
-            <w:rPrChange w:id="91" w:author="PC" w:date="2017-02-06T16:07:00Z">
-              <w:rPr>
-                <w:rFonts w:ascii="Tahoma" w:hAnsi="Tahoma" w:cs="Tahoma"/>
-              </w:rPr>
-            </w:rPrChange>
-          </w:rPr>
-          <w:t xml:space="preserve"> </w:t>
-        </w:r>
-        <w:proofErr w:type="spellStart"/>
-        <w:r>
-          <w:rPr>
-            <w:rFonts w:ascii="Tahoma" w:hAnsi="Tahoma" w:cs="Tahoma"/>
-            <w:sz w:val="20"/>
-            <w:szCs w:val="20"/>
-            <w:rPrChange w:id="92" w:author="PC" w:date="2017-02-06T16:07:00Z">
-              <w:rPr>
-                <w:rFonts w:ascii="Tahoma" w:hAnsi="Tahoma" w:cs="Tahoma"/>
-              </w:rPr>
-            </w:rPrChange>
-          </w:rPr>
-          <w:t>Dampak</w:t>
-        </w:r>
-        <w:proofErr w:type="spellEnd"/>
-      </w:ins>
+      <w:r>
+        <w:rPr>
+          <w:rFonts w:ascii="Tahoma" w:hAnsi="Tahoma" w:cs="Tahoma"/>
+          <w:sz w:val="20"/>
+          <w:szCs w:val="20"/>
+        </w:rPr>
+        <w:t>Kepala</w:t>
+      </w:r>
+      <w:proofErr w:type="spellEnd"/>
+      <w:r>
+        <w:rPr>
+          <w:rFonts w:ascii="Tahoma" w:hAnsi="Tahoma" w:cs="Tahoma"/>
+          <w:sz w:val="20"/>
+          <w:szCs w:val="20"/>
+        </w:rPr>
+        <w:t xml:space="preserve"> Sub </w:t>
+      </w:r>
+      <w:proofErr w:type="spellStart"/>
+      <w:r>
+        <w:rPr>
+          <w:rFonts w:ascii="Tahoma" w:hAnsi="Tahoma" w:cs="Tahoma"/>
+          <w:sz w:val="20"/>
+          <w:szCs w:val="20"/>
+        </w:rPr>
+        <w:t>Direktorat</w:t>
+      </w:r>
+      <w:proofErr w:type="spellEnd"/>
+      <w:r>
+        <w:rPr>
+          <w:rFonts w:ascii="Tahoma" w:hAnsi="Tahoma" w:cs="Tahoma"/>
+          <w:sz w:val="20"/>
+          <w:szCs w:val="20"/>
+        </w:rPr>
+        <w:t xml:space="preserve"> </w:t>
+      </w:r>
+      <w:proofErr w:type="spellStart"/>
+      <w:r>
+        <w:rPr>
+          <w:rFonts w:ascii="Tahoma" w:hAnsi="Tahoma" w:cs="Tahoma"/>
+          <w:sz w:val="20"/>
+          <w:szCs w:val="20"/>
+        </w:rPr>
+        <w:t>Penerapan</w:t>
+      </w:r>
+      <w:proofErr w:type="spellEnd"/>
+      <w:r>
+        <w:rPr>
+          <w:rFonts w:ascii="Tahoma" w:hAnsi="Tahoma" w:cs="Tahoma"/>
+          <w:sz w:val="20"/>
+          <w:szCs w:val="20"/>
+        </w:rPr>
+        <w:tab/>
+      </w:r>
+      <w:proofErr w:type="spellStart"/>
+      <w:r>
+        <w:rPr>
+          <w:rFonts w:ascii="Tahoma" w:hAnsi="Tahoma" w:cs="Tahoma"/>
+          <w:sz w:val="20"/>
+          <w:szCs w:val="20"/>
+        </w:rPr>
+        <w:t>Direktur</w:t>
+      </w:r>
+      <w:proofErr w:type="spellEnd"/>
+      <w:r>
+        <w:rPr>
+          <w:rFonts w:ascii="Tahoma" w:hAnsi="Tahoma" w:cs="Tahoma"/>
+          <w:sz w:val="20"/>
+          <w:szCs w:val="20"/>
+        </w:rPr>
+        <w:t xml:space="preserve"> </w:t>
+      </w:r>
+      <w:proofErr w:type="spellStart"/>
+      <w:r>
+        <w:rPr>
+          <w:rFonts w:ascii="Tahoma" w:hAnsi="Tahoma" w:cs="Tahoma"/>
+          <w:sz w:val="20"/>
+          <w:szCs w:val="20"/>
+        </w:rPr>
+        <w:t>Pencegahan</w:t>
+      </w:r>
+      <w:proofErr w:type="spellEnd"/>
+      <w:r>
+        <w:rPr>
+          <w:rFonts w:ascii="Tahoma" w:hAnsi="Tahoma" w:cs="Tahoma"/>
+          <w:sz w:val="20"/>
+          <w:szCs w:val="20"/>
+        </w:rPr>
+        <w:t xml:space="preserve"> </w:t>
+      </w:r>
+      <w:proofErr w:type="spellStart"/>
+      <w:r>
+        <w:rPr>
+          <w:rFonts w:ascii="Tahoma" w:hAnsi="Tahoma" w:cs="Tahoma"/>
+          <w:sz w:val="20"/>
+          <w:szCs w:val="20"/>
+        </w:rPr>
+        <w:t>Dampak</w:t>
+      </w:r>
+      <w:proofErr w:type="spellEnd"/>
     </w:p>
     <w:p>
       <w:pPr>
@@ -5429,182 +5062,112 @@
         </w:tabs>
         <w:ind w:left="567"/>
         <w:rPr>
-          <w:ins w:id="93" w:author="PC" w:date="2017-02-06T12:40:00Z"/>
           <w:rFonts w:ascii="Tahoma" w:hAnsi="Tahoma" w:cs="Tahoma"/>
           <w:i/>
           <w:sz w:val="20"/>
           <w:szCs w:val="20"/>
-          <w:rPrChange w:id="94" w:author="PC" w:date="2017-02-06T16:07:00Z">
-            <w:rPr>
-              <w:ins w:id="95" w:author="PC" w:date="2017-02-06T12:40:00Z"/>
-              <w:rFonts w:ascii="Tahoma" w:hAnsi="Tahoma" w:cs="Tahoma"/>
-            </w:rPr>
-          </w:rPrChange>
-        </w:rPr>
-      </w:pPr>
-      <w:ins w:id="96" w:author="PC" w:date="2017-02-06T12:40:00Z">
-        <w:r>
-          <w:rPr>
-            <w:rFonts w:ascii="Tahoma" w:hAnsi="Tahoma" w:cs="Tahoma"/>
-            <w:sz w:val="20"/>
-            <w:szCs w:val="20"/>
-            <w:rPrChange w:id="97" w:author="PC" w:date="2017-02-06T16:07:00Z">
-              <w:rPr>
-                <w:rFonts w:ascii="Tahoma" w:hAnsi="Tahoma" w:cs="Tahoma"/>
-              </w:rPr>
-            </w:rPrChange>
-          </w:rPr>
-          <w:t xml:space="preserve">AMDAL, UKL-UPL dan </w:t>
-        </w:r>
-        <w:proofErr w:type="spellStart"/>
-        <w:r>
-          <w:rPr>
-            <w:rFonts w:ascii="Tahoma" w:hAnsi="Tahoma" w:cs="Tahoma"/>
-            <w:sz w:val="20"/>
-            <w:szCs w:val="20"/>
-            <w:rPrChange w:id="98" w:author="PC" w:date="2017-02-06T16:07:00Z">
-              <w:rPr>
-                <w:rFonts w:ascii="Tahoma" w:hAnsi="Tahoma" w:cs="Tahoma"/>
-              </w:rPr>
-            </w:rPrChange>
-          </w:rPr>
-          <w:t>Izin</w:t>
-        </w:r>
-        <w:proofErr w:type="spellEnd"/>
-        <w:r>
-          <w:rPr>
-            <w:rFonts w:ascii="Tahoma" w:hAnsi="Tahoma" w:cs="Tahoma"/>
-            <w:sz w:val="20"/>
-            <w:szCs w:val="20"/>
-            <w:rPrChange w:id="99" w:author="PC" w:date="2017-02-06T16:07:00Z">
-              <w:rPr>
-                <w:rFonts w:ascii="Tahoma" w:hAnsi="Tahoma" w:cs="Tahoma"/>
-              </w:rPr>
-            </w:rPrChange>
-          </w:rPr>
-          <w:t xml:space="preserve"> </w:t>
-        </w:r>
-        <w:proofErr w:type="spellStart"/>
-        <w:r>
-          <w:rPr>
-            <w:rFonts w:ascii="Tahoma" w:hAnsi="Tahoma" w:cs="Tahoma"/>
-            <w:sz w:val="20"/>
-            <w:szCs w:val="20"/>
-            <w:rPrChange w:id="100" w:author="PC" w:date="2017-02-06T16:07:00Z">
-              <w:rPr>
-                <w:rFonts w:ascii="Tahoma" w:hAnsi="Tahoma" w:cs="Tahoma"/>
-              </w:rPr>
-            </w:rPrChange>
-          </w:rPr>
-          <w:t>Lingkungan</w:t>
-        </w:r>
-        <w:proofErr w:type="spellEnd"/>
-        <w:r>
-          <w:rPr>
-            <w:rFonts w:ascii="Tahoma" w:hAnsi="Tahoma" w:cs="Tahoma"/>
-            <w:sz w:val="20"/>
-            <w:szCs w:val="20"/>
-            <w:rPrChange w:id="101" w:author="PC" w:date="2017-02-06T16:07:00Z">
-              <w:rPr>
-                <w:rFonts w:ascii="Tahoma" w:hAnsi="Tahoma" w:cs="Tahoma"/>
-              </w:rPr>
-            </w:rPrChange>
-          </w:rPr>
-          <w:tab/>
-        </w:r>
-        <w:proofErr w:type="spellStart"/>
-        <w:r>
-          <w:rPr>
-            <w:rFonts w:ascii="Tahoma" w:hAnsi="Tahoma" w:cs="Tahoma"/>
-            <w:sz w:val="20"/>
-            <w:szCs w:val="20"/>
-            <w:rPrChange w:id="102" w:author="PC" w:date="2017-02-06T16:07:00Z">
-              <w:rPr>
-                <w:rFonts w:ascii="Tahoma" w:hAnsi="Tahoma" w:cs="Tahoma"/>
-              </w:rPr>
-            </w:rPrChange>
-          </w:rPr>
-          <w:t>Lingkungan</w:t>
-        </w:r>
-        <w:proofErr w:type="spellEnd"/>
-        <w:r>
-          <w:rPr>
-            <w:rFonts w:ascii="Tahoma" w:hAnsi="Tahoma" w:cs="Tahoma"/>
-            <w:sz w:val="20"/>
-            <w:szCs w:val="20"/>
-            <w:rPrChange w:id="103" w:author="PC" w:date="2017-02-06T16:07:00Z">
-              <w:rPr>
-                <w:rFonts w:ascii="Tahoma" w:hAnsi="Tahoma" w:cs="Tahoma"/>
-              </w:rPr>
-            </w:rPrChange>
-          </w:rPr>
-          <w:t xml:space="preserve"> Usaha dan </w:t>
-        </w:r>
-        <w:proofErr w:type="spellStart"/>
-        <w:r>
-          <w:rPr>
-            <w:rFonts w:ascii="Tahoma" w:hAnsi="Tahoma" w:cs="Tahoma"/>
-            <w:sz w:val="20"/>
-            <w:szCs w:val="20"/>
-            <w:rPrChange w:id="104" w:author="PC" w:date="2017-02-06T16:07:00Z">
-              <w:rPr>
-                <w:rFonts w:ascii="Tahoma" w:hAnsi="Tahoma" w:cs="Tahoma"/>
-              </w:rPr>
-            </w:rPrChange>
-          </w:rPr>
-          <w:t>Kegiatan</w:t>
-        </w:r>
-        <w:proofErr w:type="spellEnd"/>
-      </w:ins>
+        </w:rPr>
+      </w:pPr>
+      <w:r>
+        <w:rPr>
+          <w:rFonts w:ascii="Tahoma" w:hAnsi="Tahoma" w:cs="Tahoma"/>
+          <w:sz w:val="20"/>
+          <w:szCs w:val="20"/>
+        </w:rPr>
+        <w:t xml:space="preserve">AMDAL, UKL-UPL dan </w:t>
+      </w:r>
+      <w:proofErr w:type="spellStart"/>
+      <w:r>
+        <w:rPr>
+          <w:rFonts w:ascii="Tahoma" w:hAnsi="Tahoma" w:cs="Tahoma"/>
+          <w:sz w:val="20"/>
+          <w:szCs w:val="20"/>
+        </w:rPr>
+        <w:t>Izin</w:t>
+      </w:r>
+      <w:proofErr w:type="spellEnd"/>
+      <w:r>
+        <w:rPr>
+          <w:rFonts w:ascii="Tahoma" w:hAnsi="Tahoma" w:cs="Tahoma"/>
+          <w:sz w:val="20"/>
+          <w:szCs w:val="20"/>
+        </w:rPr>
+        <w:t xml:space="preserve"> </w:t>
+      </w:r>
+      <w:proofErr w:type="spellStart"/>
+      <w:r>
+        <w:rPr>
+          <w:rFonts w:ascii="Tahoma" w:hAnsi="Tahoma" w:cs="Tahoma"/>
+          <w:sz w:val="20"/>
+          <w:szCs w:val="20"/>
+        </w:rPr>
+        <w:t>Lingkungan</w:t>
+      </w:r>
+      <w:proofErr w:type="spellEnd"/>
+      <w:r>
+        <w:rPr>
+          <w:rFonts w:ascii="Tahoma" w:hAnsi="Tahoma" w:cs="Tahoma"/>
+          <w:sz w:val="20"/>
+          <w:szCs w:val="20"/>
+        </w:rPr>
+        <w:tab/>
+      </w:r>
+      <w:proofErr w:type="spellStart"/>
+      <w:r>
+        <w:rPr>
+          <w:rFonts w:ascii="Tahoma" w:hAnsi="Tahoma" w:cs="Tahoma"/>
+          <w:sz w:val="20"/>
+          <w:szCs w:val="20"/>
+        </w:rPr>
+        <w:t>Lingkungan</w:t>
+      </w:r>
+      <w:proofErr w:type="spellEnd"/>
+      <w:r>
+        <w:rPr>
+          <w:rFonts w:ascii="Tahoma" w:hAnsi="Tahoma" w:cs="Tahoma"/>
+          <w:sz w:val="20"/>
+          <w:szCs w:val="20"/>
+        </w:rPr>
+        <w:t xml:space="preserve"> Usaha dan </w:t>
+      </w:r>
+      <w:proofErr w:type="spellStart"/>
+      <w:r>
+        <w:rPr>
+          <w:rFonts w:ascii="Tahoma" w:hAnsi="Tahoma" w:cs="Tahoma"/>
+          <w:sz w:val="20"/>
+          <w:szCs w:val="20"/>
+        </w:rPr>
+        <w:t>Kegiatan</w:t>
+      </w:r>
+      <w:proofErr w:type="spellEnd"/>
     </w:p>
     <w:p>
       <w:pPr>
         <w:rPr>
-          <w:ins w:id="105" w:author="PC" w:date="2017-02-06T12:40:00Z"/>
           <w:rFonts w:ascii="Tahoma" w:hAnsi="Tahoma" w:cs="Tahoma"/>
           <w:i/>
           <w:sz w:val="20"/>
           <w:szCs w:val="20"/>
-          <w:rPrChange w:id="106" w:author="PC" w:date="2017-02-06T16:07:00Z">
-            <w:rPr>
-              <w:ins w:id="107" w:author="PC" w:date="2017-02-06T12:40:00Z"/>
-              <w:rFonts w:ascii="Tahoma" w:hAnsi="Tahoma" w:cs="Tahoma"/>
-            </w:rPr>
-          </w:rPrChange>
         </w:rPr>
       </w:pPr>
     </w:p>
     <w:p>
       <w:pPr>
         <w:rPr>
-          <w:ins w:id="108" w:author="PC" w:date="2017-02-06T12:40:00Z"/>
           <w:rFonts w:ascii="Tahoma" w:hAnsi="Tahoma" w:cs="Tahoma"/>
           <w:i/>
           <w:sz w:val="20"/>
           <w:szCs w:val="20"/>
-          <w:rPrChange w:id="109" w:author="PC" w:date="2017-02-06T16:07:00Z">
-            <w:rPr>
-              <w:ins w:id="110" w:author="PC" w:date="2017-02-06T12:40:00Z"/>
-              <w:rFonts w:ascii="Tahoma" w:hAnsi="Tahoma" w:cs="Tahoma"/>
-            </w:rPr>
-          </w:rPrChange>
         </w:rPr>
       </w:pPr>
     </w:p>
     <w:p>
       <w:pPr>
         <w:rPr>
-          <w:ins w:id="111" w:author="PC" w:date="2017-02-06T12:40:00Z"/>
           <w:rFonts w:ascii="Tahoma" w:hAnsi="Tahoma" w:cs="Tahoma"/>
           <w:i/>
           <w:sz w:val="20"/>
           <w:szCs w:val="20"/>
-          <w:rPrChange w:id="112" w:author="PC" w:date="2017-02-06T16:07:00Z">
-            <w:rPr>
-              <w:ins w:id="113" w:author="PC" w:date="2017-02-06T12:40:00Z"/>
-              <w:rFonts w:ascii="Tahoma" w:hAnsi="Tahoma" w:cs="Tahoma"/>
-            </w:rPr>
-          </w:rPrChange>
         </w:rPr>
       </w:pPr>
     </w:p>
@@ -5615,92 +5178,84 @@
           <w:tab w:val="left" w:pos="5812"/>
         </w:tabs>
         <w:rPr>
-          <w:ins w:id="114" w:author="PC" w:date="2017-02-06T12:40:00Z"/>
-          <w:rFonts w:ascii="Tahoma" w:hAnsi="Tahoma" w:cs="Tahoma"/>
-          <w:sz w:val="20"/>
-          <w:szCs w:val="20"/>
-        </w:rPr>
-      </w:pPr>
-      <w:ins w:id="115" w:author="PC" w:date="2017-02-06T12:40:00Z">
-        <w:r>
-          <w:rPr>
-            <w:rFonts w:ascii="Tahoma" w:hAnsi="Tahoma" w:cs="Tahoma"/>
-            <w:i/>
-            <w:sz w:val="20"/>
-            <w:szCs w:val="20"/>
-            <w:rPrChange w:id="116" w:author="PC" w:date="2017-02-06T16:07:00Z">
-              <w:rPr>
-                <w:rFonts w:ascii="Tahoma" w:hAnsi="Tahoma" w:cs="Tahoma"/>
-              </w:rPr>
-            </w:rPrChange>
-          </w:rPr>
-          <w:tab/>
-        </w:r>
-        <w:proofErr w:type="spellStart"/>
-        <w:r>
-          <w:rPr>
-            <w:rFonts w:ascii="Tahoma" w:hAnsi="Tahoma" w:cs="Tahoma"/>
-            <w:sz w:val="20"/>
-            <w:szCs w:val="20"/>
-          </w:rPr>
-          <w:t>Laksmi</w:t>
-        </w:r>
-        <w:proofErr w:type="spellEnd"/>
-        <w:r>
-          <w:rPr>
-            <w:rFonts w:ascii="Tahoma" w:hAnsi="Tahoma" w:cs="Tahoma"/>
-            <w:sz w:val="20"/>
-            <w:szCs w:val="20"/>
-          </w:rPr>
-          <w:t xml:space="preserve"> </w:t>
-        </w:r>
-        <w:proofErr w:type="spellStart"/>
-        <w:r>
-          <w:rPr>
-            <w:rFonts w:ascii="Tahoma" w:hAnsi="Tahoma" w:cs="Tahoma"/>
-            <w:sz w:val="20"/>
-            <w:szCs w:val="20"/>
-          </w:rPr>
-          <w:t>Widyajayanti</w:t>
-        </w:r>
-        <w:proofErr w:type="spellEnd"/>
-        <w:r>
-          <w:rPr>
-            <w:rFonts w:ascii="Tahoma" w:hAnsi="Tahoma" w:cs="Tahoma"/>
-            <w:sz w:val="20"/>
-            <w:szCs w:val="20"/>
-          </w:rPr>
-          <w:tab/>
-        </w:r>
-        <w:proofErr w:type="spellStart"/>
-        <w:r>
-          <w:rPr>
-            <w:rFonts w:ascii="Tahoma" w:hAnsi="Tahoma" w:cs="Tahoma"/>
-            <w:sz w:val="20"/>
-            <w:szCs w:val="20"/>
-          </w:rPr>
-          <w:t>Ary</w:t>
-        </w:r>
-        <w:proofErr w:type="spellEnd"/>
-        <w:r>
-          <w:rPr>
-            <w:rFonts w:ascii="Tahoma" w:hAnsi="Tahoma" w:cs="Tahoma"/>
-            <w:sz w:val="20"/>
-            <w:szCs w:val="20"/>
-          </w:rPr>
-          <w:t xml:space="preserve"> </w:t>
-        </w:r>
-        <w:proofErr w:type="spellStart"/>
-        <w:r>
-          <w:rPr>
-            <w:rFonts w:ascii="Tahoma" w:hAnsi="Tahoma" w:cs="Tahoma"/>
-            <w:sz w:val="20"/>
-            <w:szCs w:val="20"/>
-          </w:rPr>
-          <w:t>Sudijanto</w:t>
-        </w:r>
-        <w:proofErr w:type="spellEnd"/>
-      </w:ins>
+          <w:rFonts w:ascii="Tahoma" w:hAnsi="Tahoma" w:cs="Tahoma"/>
+          <w:sz w:val="20"/>
+          <w:szCs w:val="20"/>
+        </w:rPr>
+      </w:pPr>
+      <w:r>
+        <w:rPr>
+          <w:rFonts w:ascii="Tahoma" w:hAnsi="Tahoma" w:cs="Tahoma"/>
+          <w:i/>
+          <w:sz w:val="20"/>
+          <w:szCs w:val="20"/>
+        </w:rPr>
+        <w:tab/>
+      </w:r>
+      <w:proofErr w:type="spellStart"/>
+      <w:r>
+        <w:rPr>
+          <w:rFonts w:ascii="Tahoma" w:hAnsi="Tahoma" w:cs="Tahoma"/>
+          <w:sz w:val="20"/>
+          <w:szCs w:val="20"/>
+        </w:rPr>
+        <w:t>Laksmi</w:t>
+      </w:r>
+      <w:proofErr w:type="spellEnd"/>
+      <w:r>
+        <w:rPr>
+          <w:rFonts w:ascii="Tahoma" w:hAnsi="Tahoma" w:cs="Tahoma"/>
+          <w:sz w:val="20"/>
+          <w:szCs w:val="20"/>
+        </w:rPr>
+        <w:t xml:space="preserve"> </w:t>
+      </w:r>
+      <w:proofErr w:type="spellStart"/>
+      <w:r>
+        <w:rPr>
+          <w:rFonts w:ascii="Tahoma" w:hAnsi="Tahoma" w:cs="Tahoma"/>
+          <w:sz w:val="20"/>
+          <w:szCs w:val="20"/>
+        </w:rPr>
+        <w:t>Widyajayanti</w:t>
+      </w:r>
+      <w:proofErr w:type="spellEnd"/>
+      <w:r>
+        <w:rPr>
+          <w:rFonts w:ascii="Tahoma" w:hAnsi="Tahoma" w:cs="Tahoma"/>
+          <w:sz w:val="20"/>
+          <w:szCs w:val="20"/>
+        </w:rPr>
+        <w:tab/>
+      </w:r>
+      <w:proofErr w:type="spellStart"/>
+      <w:r>
+        <w:rPr>
+          <w:rFonts w:ascii="Tahoma" w:hAnsi="Tahoma" w:cs="Tahoma"/>
+          <w:sz w:val="20"/>
+          <w:szCs w:val="20"/>
+        </w:rPr>
+        <w:t>Ary</w:t>
+      </w:r>
+      <w:proofErr w:type="spellEnd"/>
+      <w:r>
+        <w:rPr>
+          <w:rFonts w:ascii="Tahoma" w:hAnsi="Tahoma" w:cs="Tahoma"/>
+          <w:sz w:val="20"/>
+          <w:szCs w:val="20"/>
+        </w:rPr>
+        <w:t xml:space="preserve"> </w:t>
+      </w:r>
+      <w:proofErr w:type="spellStart"/>
+      <w:r>
+        <w:rPr>
+          <w:rFonts w:ascii="Tahoma" w:hAnsi="Tahoma" w:cs="Tahoma"/>
+          <w:sz w:val="20"/>
+          <w:szCs w:val="20"/>
+        </w:rPr>
+        <w:t>Sudijanto</w:t>
+      </w:r>
+      <w:proofErr w:type="spellEnd"/>
     </w:p>
     <w:p>
       <w:pPr>
@@ -5709,1019 +5264,46 @@
           <w:tab w:val="left" w:pos="5812"/>
         </w:tabs>
         <w:rPr>
-          <w:ins w:id="117" w:author="PC" w:date="2017-02-06T12:40:00Z"/>
-          <w:rFonts w:ascii="Tahoma" w:hAnsi="Tahoma" w:cs="Tahoma"/>
-          <w:sz w:val="20"/>
-          <w:szCs w:val="20"/>
-        </w:rPr>
-      </w:pPr>
-      <w:ins w:id="118" w:author="PC" w:date="2017-02-06T12:40:00Z">
-        <w:r>
-          <w:rPr>
-            <w:rFonts w:ascii="Tahoma" w:hAnsi="Tahoma" w:cs="Tahoma"/>
-            <w:sz w:val="20"/>
-            <w:szCs w:val="20"/>
-          </w:rPr>
-          <w:tab/>
-          <w:t>NIP. 19670824 199403 2 001</w:t>
-        </w:r>
-        <w:r>
-          <w:rPr>
-            <w:rFonts w:ascii="Tahoma" w:hAnsi="Tahoma" w:cs="Tahoma"/>
-            <w:sz w:val="20"/>
-            <w:szCs w:val="20"/>
-          </w:rPr>
-          <w:tab/>
-        </w:r>
-        <w:proofErr w:type="gramStart"/>
-        <w:r>
-          <w:rPr>
-            <w:rFonts w:ascii="Tahoma" w:hAnsi="Tahoma" w:cs="Tahoma"/>
-            <w:sz w:val="20"/>
-            <w:szCs w:val="20"/>
-          </w:rPr>
-          <w:t>NIP</w:t>
-        </w:r>
-        <w:proofErr w:type="gramEnd"/>
-        <w:r>
-          <w:rPr>
-            <w:rFonts w:ascii="Tahoma" w:hAnsi="Tahoma" w:cs="Tahoma"/>
-            <w:sz w:val="20"/>
-            <w:szCs w:val="20"/>
-          </w:rPr>
-          <w:t>. 19681011 199403 1 001</w:t>
-        </w:r>
-      </w:ins>
-    </w:p>
-    <w:p>
-      <w:pPr>
-        <w:ind w:left="540"/>
-        <w:jc w:val="left"/>
-        <w:rPr>
-          <w:del w:id="119" w:author="PC" w:date="2016-09-17T14:37:00Z"/>
-          <w:rFonts w:ascii="Tahoma" w:hAnsi="Tahoma" w:cs="Tahoma"/>
-          <w:sz w:val="20"/>
-          <w:szCs w:val="20"/>
-          <w:rPrChange w:id="120" w:author="PC" w:date="2017-02-06T16:07:00Z">
-            <w:rPr>
-              <w:del w:id="121" w:author="PC" w:date="2016-09-17T14:37:00Z"/>
-              <w:rFonts w:ascii="Tahoma" w:hAnsi="Tahoma" w:cs="Tahoma"/>
-            </w:rPr>
-          </w:rPrChange>
-        </w:rPr>
-      </w:pPr>
-      <w:del w:id="122" w:author="PC" w:date="2017-02-06T12:40:00Z">
-        <w:r>
-          <w:rPr>
-            <w:rFonts w:ascii="Tahoma" w:hAnsi="Tahoma" w:cs="Tahoma"/>
-            <w:sz w:val="20"/>
-            <w:szCs w:val="20"/>
-          </w:rPr>
-          <w:delText>Sta</w:delText>
-        </w:r>
-        <w:r>
-          <w:rPr>
-            <w:rFonts w:ascii="Tahoma" w:hAnsi="Tahoma" w:cs="Tahoma"/>
-            <w:sz w:val="20"/>
-            <w:szCs w:val="20"/>
-            <w:rPrChange w:id="123" w:author="PC" w:date="2017-02-06T16:07:00Z">
-              <w:rPr>
-                <w:rFonts w:ascii="Tahoma" w:hAnsi="Tahoma" w:cs="Tahoma"/>
-              </w:rPr>
-            </w:rPrChange>
-          </w:rPr>
-          <w:delText>f Pengolah Data</w:delText>
-        </w:r>
-        <w:r>
-          <w:rPr>
-            <w:rFonts w:ascii="Tahoma" w:hAnsi="Tahoma" w:cs="Tahoma"/>
-            <w:sz w:val="20"/>
-            <w:szCs w:val="20"/>
-            <w:rPrChange w:id="124" w:author="PC" w:date="2017-02-06T16:07:00Z">
-              <w:rPr>
-                <w:rFonts w:ascii="Tahoma" w:hAnsi="Tahoma" w:cs="Tahoma"/>
-              </w:rPr>
-            </w:rPrChange>
-          </w:rPr>
-          <w:tab/>
-        </w:r>
-        <w:r>
-          <w:rPr>
-            <w:rFonts w:ascii="Tahoma" w:hAnsi="Tahoma" w:cs="Tahoma"/>
-            <w:sz w:val="20"/>
-            <w:szCs w:val="20"/>
-            <w:rPrChange w:id="125" w:author="PC" w:date="2017-02-06T16:07:00Z">
-              <w:rPr>
-                <w:rFonts w:ascii="Tahoma" w:hAnsi="Tahoma" w:cs="Tahoma"/>
-              </w:rPr>
-            </w:rPrChange>
-          </w:rPr>
-          <w:tab/>
-        </w:r>
-        <w:r>
-          <w:rPr>
-            <w:rFonts w:ascii="Tahoma" w:hAnsi="Tahoma" w:cs="Tahoma"/>
-            <w:sz w:val="20"/>
-            <w:szCs w:val="20"/>
-            <w:rPrChange w:id="126" w:author="PC" w:date="2017-02-06T16:07:00Z">
-              <w:rPr>
-                <w:rFonts w:ascii="Tahoma" w:hAnsi="Tahoma" w:cs="Tahoma"/>
-              </w:rPr>
-            </w:rPrChange>
-          </w:rPr>
-          <w:tab/>
-        </w:r>
-        <w:r>
-          <w:rPr>
-            <w:rFonts w:ascii="Tahoma" w:hAnsi="Tahoma" w:cs="Tahoma"/>
-            <w:sz w:val="20"/>
-            <w:szCs w:val="20"/>
-            <w:rPrChange w:id="127" w:author="PC" w:date="2017-02-06T16:07:00Z">
-              <w:rPr>
-                <w:rFonts w:ascii="Tahoma" w:hAnsi="Tahoma" w:cs="Tahoma"/>
-              </w:rPr>
-            </w:rPrChange>
-          </w:rPr>
-          <w:tab/>
-        </w:r>
-        <w:r>
-          <w:rPr>
-            <w:rFonts w:ascii="Tahoma" w:hAnsi="Tahoma" w:cs="Tahoma"/>
-            <w:sz w:val="20"/>
-            <w:szCs w:val="20"/>
-            <w:rPrChange w:id="128" w:author="PC" w:date="2017-02-06T16:07:00Z">
-              <w:rPr>
-                <w:rFonts w:ascii="Tahoma" w:hAnsi="Tahoma" w:cs="Tahoma"/>
-              </w:rPr>
-            </w:rPrChange>
-          </w:rPr>
-          <w:tab/>
-          <w:delText xml:space="preserve">Kepala Seksi </w:delText>
-        </w:r>
-      </w:del>
-      <w:del w:id="129" w:author="PC" w:date="2015-12-07T04:49:00Z">
-        <w:r>
-          <w:rPr>
-            <w:rFonts w:ascii="Tahoma" w:hAnsi="Tahoma" w:cs="Tahoma"/>
-            <w:sz w:val="20"/>
-            <w:szCs w:val="20"/>
-            <w:rPrChange w:id="130" w:author="PC" w:date="2017-02-06T16:07:00Z">
-              <w:rPr>
-                <w:rFonts w:ascii="Tahoma" w:hAnsi="Tahoma" w:cs="Tahoma"/>
-              </w:rPr>
-            </w:rPrChange>
-          </w:rPr>
-          <w:delText xml:space="preserve">Penilaian </w:delText>
-        </w:r>
-      </w:del>
-    </w:p>
-    <w:p>
-      <w:pPr>
-        <w:rPr>
-          <w:del w:id="131" w:author="PC" w:date="2017-02-06T12:40:00Z"/>
-          <w:rFonts w:ascii="Tahoma" w:hAnsi="Tahoma" w:cs="Tahoma"/>
-          <w:sz w:val="20"/>
-          <w:szCs w:val="20"/>
-          <w:rPrChange w:id="132" w:author="PC" w:date="2017-02-06T16:07:00Z">
-            <w:rPr>
-              <w:del w:id="133" w:author="PC" w:date="2017-02-06T12:40:00Z"/>
-              <w:rFonts w:ascii="Tahoma" w:hAnsi="Tahoma" w:cs="Tahoma"/>
-            </w:rPr>
-          </w:rPrChange>
-        </w:rPr>
-      </w:pPr>
-      <w:del w:id="134" w:author="PC" w:date="2016-09-17T14:37:00Z">
-        <w:r>
-          <w:rPr>
-            <w:rFonts w:ascii="Tahoma" w:hAnsi="Tahoma" w:cs="Tahoma"/>
-            <w:sz w:val="20"/>
-            <w:szCs w:val="20"/>
-            <w:rPrChange w:id="135" w:author="PC" w:date="2017-02-06T16:07:00Z">
-              <w:rPr>
-                <w:rFonts w:ascii="Tahoma" w:hAnsi="Tahoma" w:cs="Tahoma"/>
-              </w:rPr>
-            </w:rPrChange>
-          </w:rPr>
-          <w:tab/>
-        </w:r>
-        <w:r>
-          <w:rPr>
-            <w:rFonts w:ascii="Tahoma" w:hAnsi="Tahoma" w:cs="Tahoma"/>
-            <w:sz w:val="20"/>
-            <w:szCs w:val="20"/>
-            <w:rPrChange w:id="136" w:author="PC" w:date="2017-02-06T16:07:00Z">
-              <w:rPr>
-                <w:rFonts w:ascii="Tahoma" w:hAnsi="Tahoma" w:cs="Tahoma"/>
-              </w:rPr>
-            </w:rPrChange>
-          </w:rPr>
-          <w:tab/>
-        </w:r>
-        <w:r>
-          <w:rPr>
-            <w:rFonts w:ascii="Tahoma" w:hAnsi="Tahoma" w:cs="Tahoma"/>
-            <w:sz w:val="20"/>
-            <w:szCs w:val="20"/>
-            <w:rPrChange w:id="137" w:author="PC" w:date="2017-02-06T16:07:00Z">
-              <w:rPr>
-                <w:rFonts w:ascii="Tahoma" w:hAnsi="Tahoma" w:cs="Tahoma"/>
-              </w:rPr>
-            </w:rPrChange>
-          </w:rPr>
-          <w:tab/>
-        </w:r>
-        <w:r>
-          <w:rPr>
-            <w:rFonts w:ascii="Tahoma" w:hAnsi="Tahoma" w:cs="Tahoma"/>
-            <w:sz w:val="20"/>
-            <w:szCs w:val="20"/>
-            <w:rPrChange w:id="138" w:author="PC" w:date="2017-02-06T16:07:00Z">
-              <w:rPr>
-                <w:rFonts w:ascii="Tahoma" w:hAnsi="Tahoma" w:cs="Tahoma"/>
-              </w:rPr>
-            </w:rPrChange>
-          </w:rPr>
-          <w:tab/>
-        </w:r>
-        <w:r>
-          <w:rPr>
-            <w:rFonts w:ascii="Tahoma" w:hAnsi="Tahoma" w:cs="Tahoma"/>
-            <w:sz w:val="20"/>
-            <w:szCs w:val="20"/>
-            <w:rPrChange w:id="139" w:author="PC" w:date="2017-02-06T16:07:00Z">
-              <w:rPr>
-                <w:rFonts w:ascii="Tahoma" w:hAnsi="Tahoma" w:cs="Tahoma"/>
-              </w:rPr>
-            </w:rPrChange>
-          </w:rPr>
-          <w:tab/>
-        </w:r>
-        <w:r>
-          <w:rPr>
-            <w:rFonts w:ascii="Tahoma" w:hAnsi="Tahoma" w:cs="Tahoma"/>
-            <w:sz w:val="20"/>
-            <w:szCs w:val="20"/>
-            <w:rPrChange w:id="140" w:author="PC" w:date="2017-02-06T16:07:00Z">
-              <w:rPr>
-                <w:rFonts w:ascii="Tahoma" w:hAnsi="Tahoma" w:cs="Tahoma"/>
-              </w:rPr>
-            </w:rPrChange>
-          </w:rPr>
-          <w:tab/>
-        </w:r>
-        <w:r>
-          <w:rPr>
-            <w:rFonts w:ascii="Tahoma" w:hAnsi="Tahoma" w:cs="Tahoma"/>
-            <w:sz w:val="20"/>
-            <w:szCs w:val="20"/>
-            <w:rPrChange w:id="141" w:author="PC" w:date="2017-02-06T16:07:00Z">
-              <w:rPr>
-                <w:rFonts w:ascii="Tahoma" w:hAnsi="Tahoma" w:cs="Tahoma"/>
-              </w:rPr>
-            </w:rPrChange>
-          </w:rPr>
-          <w:tab/>
-        </w:r>
-        <w:r>
-          <w:rPr>
-            <w:rFonts w:ascii="Tahoma" w:hAnsi="Tahoma" w:cs="Tahoma"/>
-            <w:sz w:val="20"/>
-            <w:szCs w:val="20"/>
-            <w:rPrChange w:id="142" w:author="PC" w:date="2017-02-06T16:07:00Z">
-              <w:rPr>
-                <w:rFonts w:ascii="Tahoma" w:hAnsi="Tahoma" w:cs="Tahoma"/>
-              </w:rPr>
-            </w:rPrChange>
-          </w:rPr>
-          <w:tab/>
-        </w:r>
-      </w:del>
-      <w:del w:id="143" w:author="PC" w:date="2015-12-07T04:49:00Z">
-        <w:r>
-          <w:rPr>
-            <w:rFonts w:ascii="Tahoma" w:hAnsi="Tahoma" w:cs="Tahoma"/>
-            <w:sz w:val="20"/>
-            <w:szCs w:val="20"/>
-            <w:rPrChange w:id="144" w:author="PC" w:date="2017-02-06T16:07:00Z">
-              <w:rPr>
-                <w:rFonts w:ascii="Tahoma" w:hAnsi="Tahoma" w:cs="Tahoma"/>
-              </w:rPr>
-            </w:rPrChange>
-          </w:rPr>
-          <w:delText xml:space="preserve">AMDAL </w:delText>
-        </w:r>
-      </w:del>
-      <w:del w:id="145" w:author="PC" w:date="2016-09-17T14:37:00Z">
-        <w:r>
-          <w:rPr>
-            <w:rFonts w:ascii="Tahoma" w:hAnsi="Tahoma" w:cs="Tahoma"/>
-            <w:sz w:val="20"/>
-            <w:szCs w:val="20"/>
-            <w:rPrChange w:id="146" w:author="PC" w:date="2017-02-06T16:07:00Z">
-              <w:rPr>
-                <w:rFonts w:ascii="Tahoma" w:hAnsi="Tahoma" w:cs="Tahoma"/>
-              </w:rPr>
-            </w:rPrChange>
-          </w:rPr>
-          <w:delText>dan Izin Lingkungan</w:delText>
-        </w:r>
-      </w:del>
-      <w:del w:id="147" w:author="PC" w:date="2017-02-06T12:40:00Z">
-        <w:r>
-          <w:rPr>
-            <w:rFonts w:ascii="Tahoma" w:hAnsi="Tahoma" w:cs="Tahoma"/>
-            <w:sz w:val="20"/>
-            <w:szCs w:val="20"/>
-            <w:rPrChange w:id="148" w:author="PC" w:date="2017-02-06T16:07:00Z">
-              <w:rPr>
-                <w:rFonts w:ascii="Tahoma" w:hAnsi="Tahoma" w:cs="Tahoma"/>
-              </w:rPr>
-            </w:rPrChange>
-          </w:rPr>
-          <w:tab/>
-        </w:r>
-      </w:del>
-    </w:p>
-    <w:p>
-      <w:pPr>
-        <w:tabs>
-          <w:tab w:val="left" w:pos="1473"/>
-        </w:tabs>
-        <w:rPr>
-          <w:del w:id="149" w:author="PC" w:date="2017-02-06T12:40:00Z"/>
-          <w:rFonts w:ascii="Tahoma" w:hAnsi="Tahoma" w:cs="Tahoma"/>
-          <w:sz w:val="20"/>
-          <w:szCs w:val="20"/>
-          <w:rPrChange w:id="150" w:author="PC" w:date="2017-02-06T16:07:00Z">
-            <w:rPr>
-              <w:del w:id="151" w:author="PC" w:date="2017-02-06T12:40:00Z"/>
-              <w:rFonts w:ascii="Tahoma" w:hAnsi="Tahoma" w:cs="Tahoma"/>
-            </w:rPr>
-          </w:rPrChange>
-        </w:rPr>
-        <w:pPrChange w:id="152" w:author="PC" w:date="2017-02-06T12:40:00Z">
-          <w:pPr/>
-        </w:pPrChange>
-      </w:pPr>
-    </w:p>
-    <w:p>
-      <w:pPr>
-        <w:rPr>
-          <w:del w:id="153" w:author="PC" w:date="2017-02-06T12:40:00Z"/>
-          <w:rFonts w:ascii="Tahoma" w:hAnsi="Tahoma" w:cs="Tahoma"/>
-          <w:sz w:val="20"/>
-          <w:szCs w:val="20"/>
-          <w:rPrChange w:id="154" w:author="PC" w:date="2017-02-06T16:07:00Z">
-            <w:rPr>
-              <w:del w:id="155" w:author="PC" w:date="2017-02-06T12:40:00Z"/>
-              <w:rFonts w:ascii="Tahoma" w:hAnsi="Tahoma" w:cs="Tahoma"/>
-            </w:rPr>
-          </w:rPrChange>
-        </w:rPr>
-      </w:pPr>
-    </w:p>
-    <w:p>
-      <w:pPr>
-        <w:rPr>
-          <w:del w:id="156" w:author="PC" w:date="2017-02-06T12:40:00Z"/>
-          <w:rFonts w:ascii="Tahoma" w:hAnsi="Tahoma" w:cs="Tahoma"/>
-          <w:sz w:val="20"/>
-          <w:szCs w:val="20"/>
-          <w:rPrChange w:id="157" w:author="PC" w:date="2017-02-06T16:07:00Z">
-            <w:rPr>
-              <w:del w:id="158" w:author="PC" w:date="2017-02-06T12:40:00Z"/>
-              <w:rFonts w:ascii="Tahoma" w:hAnsi="Tahoma" w:cs="Tahoma"/>
-            </w:rPr>
-          </w:rPrChange>
-        </w:rPr>
-      </w:pPr>
-    </w:p>
-    <w:p>
-      <w:pPr>
-        <w:tabs>
-          <w:tab w:val="left" w:pos="527"/>
-        </w:tabs>
-        <w:rPr>
-          <w:del w:id="159" w:author="PC" w:date="2016-09-17T14:37:00Z"/>
-          <w:rFonts w:ascii="Tahoma" w:hAnsi="Tahoma" w:cs="Tahoma"/>
-          <w:sz w:val="20"/>
-          <w:szCs w:val="20"/>
-          <w:rPrChange w:id="160" w:author="PC" w:date="2017-02-06T16:07:00Z">
-            <w:rPr>
-              <w:del w:id="161" w:author="PC" w:date="2016-09-17T14:37:00Z"/>
-              <w:rFonts w:ascii="Tahoma" w:hAnsi="Tahoma" w:cs="Tahoma"/>
-            </w:rPr>
-          </w:rPrChange>
-        </w:rPr>
-      </w:pPr>
-      <w:del w:id="162" w:author="PC" w:date="2017-02-06T12:40:00Z">
-        <w:r>
-          <w:rPr>
-            <w:rFonts w:ascii="Tahoma" w:hAnsi="Tahoma" w:cs="Tahoma"/>
-            <w:sz w:val="20"/>
-            <w:szCs w:val="20"/>
-            <w:rPrChange w:id="163" w:author="PC" w:date="2017-02-06T16:07:00Z">
-              <w:rPr>
-                <w:rFonts w:ascii="Tahoma" w:hAnsi="Tahoma" w:cs="Tahoma"/>
-              </w:rPr>
-            </w:rPrChange>
-          </w:rPr>
-          <w:tab/>
-        </w:r>
-      </w:del>
-      <w:del w:id="164" w:author="PC" w:date="2016-09-17T14:37:00Z">
-        <w:r>
-          <w:rPr>
-            <w:rFonts w:ascii="Tahoma" w:hAnsi="Tahoma" w:cs="Tahoma"/>
-            <w:sz w:val="20"/>
-            <w:szCs w:val="20"/>
-            <w:rPrChange w:id="165" w:author="PC" w:date="2017-02-06T16:07:00Z">
-              <w:rPr>
-                <w:rFonts w:ascii="Tahoma" w:hAnsi="Tahoma" w:cs="Tahoma"/>
-              </w:rPr>
-            </w:rPrChange>
-          </w:rPr>
-          <w:delText>Imaniar Septa Kencana Wuri</w:delText>
-        </w:r>
-        <w:r>
-          <w:rPr>
-            <w:rFonts w:ascii="Tahoma" w:hAnsi="Tahoma" w:cs="Tahoma"/>
-            <w:sz w:val="20"/>
-            <w:szCs w:val="20"/>
-            <w:rPrChange w:id="166" w:author="PC" w:date="2017-02-06T16:07:00Z">
-              <w:rPr>
-                <w:rFonts w:ascii="Tahoma" w:hAnsi="Tahoma" w:cs="Tahoma"/>
-              </w:rPr>
-            </w:rPrChange>
-          </w:rPr>
-          <w:tab/>
-        </w:r>
-        <w:r>
-          <w:rPr>
-            <w:rFonts w:ascii="Tahoma" w:hAnsi="Tahoma" w:cs="Tahoma"/>
-            <w:sz w:val="20"/>
-            <w:szCs w:val="20"/>
-            <w:rPrChange w:id="167" w:author="PC" w:date="2017-02-06T16:07:00Z">
-              <w:rPr>
-                <w:rFonts w:ascii="Tahoma" w:hAnsi="Tahoma" w:cs="Tahoma"/>
-              </w:rPr>
-            </w:rPrChange>
-          </w:rPr>
-          <w:tab/>
-        </w:r>
-        <w:r>
-          <w:rPr>
-            <w:rFonts w:ascii="Tahoma" w:hAnsi="Tahoma" w:cs="Tahoma"/>
-            <w:sz w:val="20"/>
-            <w:szCs w:val="20"/>
-            <w:rPrChange w:id="168" w:author="PC" w:date="2017-02-06T16:07:00Z">
-              <w:rPr>
-                <w:rFonts w:ascii="Tahoma" w:hAnsi="Tahoma" w:cs="Tahoma"/>
-              </w:rPr>
-            </w:rPrChange>
-          </w:rPr>
-          <w:tab/>
-        </w:r>
-        <w:r>
-          <w:rPr>
-            <w:rFonts w:ascii="Tahoma" w:hAnsi="Tahoma" w:cs="Tahoma"/>
-            <w:sz w:val="20"/>
-            <w:szCs w:val="20"/>
-            <w:rPrChange w:id="169" w:author="PC" w:date="2017-02-06T16:07:00Z">
-              <w:rPr>
-                <w:rFonts w:ascii="Tahoma" w:hAnsi="Tahoma" w:cs="Tahoma"/>
-              </w:rPr>
-            </w:rPrChange>
-          </w:rPr>
-          <w:tab/>
-        </w:r>
-      </w:del>
-      <w:del w:id="170" w:author="PC" w:date="2015-12-07T04:49:00Z">
-        <w:r>
-          <w:rPr>
-            <w:rFonts w:ascii="Tahoma" w:hAnsi="Tahoma" w:cs="Tahoma"/>
-            <w:sz w:val="20"/>
-            <w:szCs w:val="20"/>
-            <w:rPrChange w:id="171" w:author="PC" w:date="2017-02-06T16:07:00Z">
-              <w:rPr>
-                <w:rFonts w:ascii="Tahoma" w:hAnsi="Tahoma" w:cs="Tahoma"/>
-              </w:rPr>
-            </w:rPrChange>
-          </w:rPr>
-          <w:delText>Rifan Asnanto</w:delText>
-        </w:r>
-      </w:del>
-    </w:p>
-    <w:p>
-      <w:pPr>
-        <w:tabs>
-          <w:tab w:val="left" w:pos="527"/>
-        </w:tabs>
-        <w:rPr>
-          <w:del w:id="172" w:author="PC" w:date="2016-09-17T14:37:00Z"/>
-          <w:rFonts w:ascii="Tahoma" w:hAnsi="Tahoma" w:cs="Tahoma"/>
-          <w:sz w:val="20"/>
-          <w:szCs w:val="20"/>
-          <w:rPrChange w:id="173" w:author="PC" w:date="2017-02-06T16:07:00Z">
-            <w:rPr>
-              <w:del w:id="174" w:author="PC" w:date="2016-09-17T14:37:00Z"/>
-              <w:rFonts w:ascii="Tahoma" w:hAnsi="Tahoma" w:cs="Tahoma"/>
-            </w:rPr>
-          </w:rPrChange>
-        </w:rPr>
-        <w:pPrChange w:id="175" w:author="PC" w:date="2016-09-17T14:37:00Z">
-          <w:pPr/>
-        </w:pPrChange>
-      </w:pPr>
-      <w:del w:id="176" w:author="PC" w:date="2016-09-17T14:37:00Z">
-        <w:r>
-          <w:rPr>
-            <w:rFonts w:ascii="Tahoma" w:hAnsi="Tahoma" w:cs="Tahoma"/>
-            <w:sz w:val="20"/>
-            <w:szCs w:val="20"/>
-            <w:rPrChange w:id="177" w:author="PC" w:date="2017-02-06T16:07:00Z">
-              <w:rPr>
-                <w:rFonts w:ascii="Tahoma" w:hAnsi="Tahoma" w:cs="Tahoma"/>
-              </w:rPr>
-            </w:rPrChange>
-          </w:rPr>
-          <w:delText xml:space="preserve">       </w:delText>
-        </w:r>
-      </w:del>
-      <w:del w:id="178" w:author="PC" w:date="2015-12-10T11:00:00Z">
-        <w:r>
-          <w:rPr>
-            <w:rFonts w:ascii="Tahoma" w:hAnsi="Tahoma" w:cs="Tahoma"/>
-            <w:sz w:val="20"/>
-            <w:szCs w:val="20"/>
-            <w:rPrChange w:id="179" w:author="PC" w:date="2017-02-06T16:07:00Z">
-              <w:rPr>
-                <w:rFonts w:ascii="Tahoma" w:hAnsi="Tahoma" w:cs="Tahoma"/>
-              </w:rPr>
-            </w:rPrChange>
-          </w:rPr>
-          <w:delText xml:space="preserve"> </w:delText>
-        </w:r>
-      </w:del>
-      <w:del w:id="180" w:author="PC" w:date="2016-09-17T14:37:00Z">
-        <w:r>
-          <w:rPr>
-            <w:rFonts w:ascii="Tahoma" w:hAnsi="Tahoma" w:cs="Tahoma"/>
-            <w:sz w:val="20"/>
-            <w:szCs w:val="20"/>
-            <w:rPrChange w:id="181" w:author="PC" w:date="2017-02-06T16:07:00Z">
-              <w:rPr>
-                <w:rFonts w:ascii="Tahoma" w:hAnsi="Tahoma" w:cs="Tahoma"/>
-              </w:rPr>
-            </w:rPrChange>
-          </w:rPr>
-          <w:delText>NIP. 19830918 200912 2 005</w:delText>
-        </w:r>
-        <w:r>
-          <w:rPr>
-            <w:rFonts w:ascii="Tahoma" w:hAnsi="Tahoma" w:cs="Tahoma"/>
-            <w:sz w:val="20"/>
-            <w:szCs w:val="20"/>
-            <w:rPrChange w:id="182" w:author="PC" w:date="2017-02-06T16:07:00Z">
-              <w:rPr>
-                <w:rFonts w:ascii="Tahoma" w:hAnsi="Tahoma" w:cs="Tahoma"/>
-              </w:rPr>
-            </w:rPrChange>
-          </w:rPr>
-          <w:tab/>
-        </w:r>
-        <w:r>
-          <w:rPr>
-            <w:rFonts w:ascii="Tahoma" w:hAnsi="Tahoma" w:cs="Tahoma"/>
-            <w:sz w:val="20"/>
-            <w:szCs w:val="20"/>
-            <w:rPrChange w:id="183" w:author="PC" w:date="2017-02-06T16:07:00Z">
-              <w:rPr>
-                <w:rFonts w:ascii="Tahoma" w:hAnsi="Tahoma" w:cs="Tahoma"/>
-              </w:rPr>
-            </w:rPrChange>
-          </w:rPr>
-          <w:tab/>
-        </w:r>
-        <w:r>
-          <w:rPr>
-            <w:rFonts w:ascii="Tahoma" w:hAnsi="Tahoma" w:cs="Tahoma"/>
-            <w:sz w:val="20"/>
-            <w:szCs w:val="20"/>
-            <w:rPrChange w:id="184" w:author="PC" w:date="2017-02-06T16:07:00Z">
-              <w:rPr>
-                <w:rFonts w:ascii="Tahoma" w:hAnsi="Tahoma" w:cs="Tahoma"/>
-              </w:rPr>
-            </w:rPrChange>
-          </w:rPr>
-          <w:tab/>
-        </w:r>
-        <w:r>
-          <w:rPr>
-            <w:rFonts w:ascii="Tahoma" w:hAnsi="Tahoma" w:cs="Tahoma"/>
-            <w:sz w:val="20"/>
-            <w:szCs w:val="20"/>
-            <w:rPrChange w:id="185" w:author="PC" w:date="2017-02-06T16:07:00Z">
-              <w:rPr>
-                <w:rFonts w:ascii="Tahoma" w:hAnsi="Tahoma" w:cs="Tahoma"/>
-              </w:rPr>
-            </w:rPrChange>
-          </w:rPr>
-          <w:tab/>
-          <w:delText xml:space="preserve">NIP. </w:delText>
-        </w:r>
-      </w:del>
-      <w:del w:id="186" w:author="PC" w:date="2015-12-07T04:50:00Z">
-        <w:r>
-          <w:rPr>
-            <w:rFonts w:ascii="Tahoma" w:hAnsi="Tahoma" w:cs="Tahoma"/>
-            <w:sz w:val="20"/>
-            <w:szCs w:val="20"/>
-            <w:rPrChange w:id="187" w:author="PC" w:date="2017-02-06T16:07:00Z">
-              <w:rPr>
-                <w:rFonts w:ascii="Tahoma" w:hAnsi="Tahoma" w:cs="Tahoma"/>
-              </w:rPr>
-            </w:rPrChange>
-          </w:rPr>
-          <w:delText>19680917 199603 1 001</w:delText>
-        </w:r>
-      </w:del>
-    </w:p>
-    <w:p>
-      <w:pPr>
-        <w:tabs>
-          <w:tab w:val="left" w:pos="527"/>
-        </w:tabs>
-        <w:rPr>
-          <w:del w:id="188" w:author="PC" w:date="2017-02-06T12:40:00Z"/>
-          <w:rFonts w:ascii="Tahoma" w:hAnsi="Tahoma" w:cs="Tahoma"/>
-          <w:sz w:val="20"/>
-          <w:szCs w:val="20"/>
-          <w:rPrChange w:id="189" w:author="PC" w:date="2017-02-06T16:07:00Z">
-            <w:rPr>
-              <w:del w:id="190" w:author="PC" w:date="2017-02-06T12:40:00Z"/>
-              <w:rFonts w:ascii="Tahoma" w:hAnsi="Tahoma" w:cs="Tahoma"/>
-            </w:rPr>
-          </w:rPrChange>
-        </w:rPr>
-        <w:pPrChange w:id="191" w:author="PC" w:date="2016-09-17T14:37:00Z">
-          <w:pPr/>
-        </w:pPrChange>
-      </w:pPr>
-    </w:p>
-    <w:p>
-      <w:pPr>
-        <w:rPr>
-          <w:del w:id="192" w:author="PC" w:date="2017-02-06T12:40:00Z"/>
-          <w:rFonts w:ascii="Tahoma" w:hAnsi="Tahoma" w:cs="Tahoma"/>
-          <w:sz w:val="20"/>
-          <w:szCs w:val="20"/>
-          <w:rPrChange w:id="193" w:author="PC" w:date="2017-02-06T16:07:00Z">
-            <w:rPr>
-              <w:del w:id="194" w:author="PC" w:date="2017-02-06T12:40:00Z"/>
-              <w:rFonts w:ascii="Tahoma" w:hAnsi="Tahoma" w:cs="Tahoma"/>
-            </w:rPr>
-          </w:rPrChange>
-        </w:rPr>
-      </w:pPr>
-    </w:p>
-    <w:p>
-      <w:pPr>
-        <w:rPr>
-          <w:del w:id="195" w:author="PC" w:date="2017-02-06T12:40:00Z"/>
-          <w:rFonts w:ascii="Tahoma" w:hAnsi="Tahoma" w:cs="Tahoma"/>
-          <w:sz w:val="20"/>
-          <w:szCs w:val="20"/>
-          <w:rPrChange w:id="196" w:author="PC" w:date="2017-02-06T16:07:00Z">
-            <w:rPr>
-              <w:del w:id="197" w:author="PC" w:date="2017-02-06T12:40:00Z"/>
-              <w:rFonts w:ascii="Tahoma" w:hAnsi="Tahoma" w:cs="Tahoma"/>
-            </w:rPr>
-          </w:rPrChange>
-        </w:rPr>
-      </w:pPr>
-    </w:p>
-    <w:p>
-      <w:pPr>
-        <w:rPr>
-          <w:del w:id="198" w:author="PC" w:date="2017-02-06T12:40:00Z"/>
-          <w:rFonts w:ascii="Tahoma" w:hAnsi="Tahoma" w:cs="Tahoma"/>
-          <w:sz w:val="20"/>
-          <w:szCs w:val="20"/>
-          <w:rPrChange w:id="199" w:author="PC" w:date="2017-02-06T16:07:00Z">
-            <w:rPr>
-              <w:del w:id="200" w:author="PC" w:date="2017-02-06T12:40:00Z"/>
-              <w:rFonts w:ascii="Tahoma" w:hAnsi="Tahoma" w:cs="Tahoma"/>
-            </w:rPr>
-          </w:rPrChange>
-        </w:rPr>
-      </w:pPr>
-    </w:p>
-    <w:p>
-      <w:pPr>
-        <w:rPr>
-          <w:del w:id="201" w:author="PC" w:date="2017-02-06T12:40:00Z"/>
-          <w:rFonts w:ascii="Tahoma" w:hAnsi="Tahoma" w:cs="Tahoma"/>
-          <w:sz w:val="20"/>
-          <w:szCs w:val="20"/>
-          <w:rPrChange w:id="202" w:author="PC" w:date="2017-02-06T16:07:00Z">
-            <w:rPr>
-              <w:del w:id="203" w:author="PC" w:date="2017-02-06T12:40:00Z"/>
-              <w:rFonts w:ascii="Tahoma" w:hAnsi="Tahoma" w:cs="Tahoma"/>
-            </w:rPr>
-          </w:rPrChange>
-        </w:rPr>
-      </w:pPr>
-    </w:p>
-    <w:p>
-      <w:pPr>
-        <w:rPr>
-          <w:del w:id="204" w:author="PC" w:date="2017-02-06T12:40:00Z"/>
-          <w:rFonts w:ascii="Tahoma" w:hAnsi="Tahoma" w:cs="Tahoma"/>
-          <w:sz w:val="20"/>
-          <w:szCs w:val="20"/>
-          <w:rPrChange w:id="205" w:author="PC" w:date="2017-02-06T16:07:00Z">
-            <w:rPr>
-              <w:del w:id="206" w:author="PC" w:date="2017-02-06T12:40:00Z"/>
-              <w:rFonts w:ascii="Tahoma" w:hAnsi="Tahoma" w:cs="Tahoma"/>
-            </w:rPr>
-          </w:rPrChange>
-        </w:rPr>
-      </w:pPr>
-    </w:p>
-    <w:p>
-      <w:pPr>
-        <w:tabs>
-          <w:tab w:val="left" w:pos="5812"/>
-        </w:tabs>
-        <w:ind w:left="567"/>
-        <w:rPr>
-          <w:del w:id="207" w:author="PC" w:date="2016-09-17T14:37:00Z"/>
-          <w:rFonts w:ascii="Tahoma" w:hAnsi="Tahoma" w:cs="Tahoma"/>
-          <w:sz w:val="20"/>
-          <w:szCs w:val="20"/>
-          <w:rPrChange w:id="208" w:author="PC" w:date="2017-02-06T12:41:00Z">
-            <w:rPr>
-              <w:del w:id="209" w:author="PC" w:date="2016-09-17T14:37:00Z"/>
-              <w:rFonts w:ascii="Tahoma" w:hAnsi="Tahoma" w:cs="Tahoma"/>
-            </w:rPr>
-          </w:rPrChange>
-        </w:rPr>
-      </w:pPr>
-      <w:del w:id="210" w:author="PC" w:date="2017-02-06T12:40:00Z">
-        <w:r>
-          <w:rPr>
-            <w:rFonts w:ascii="Tahoma" w:hAnsi="Tahoma" w:cs="Tahoma"/>
-            <w:sz w:val="20"/>
-            <w:szCs w:val="20"/>
-            <w:rPrChange w:id="211" w:author="PC" w:date="2017-02-06T16:07:00Z">
-              <w:rPr>
-                <w:rFonts w:ascii="Tahoma" w:hAnsi="Tahoma" w:cs="Tahoma"/>
-              </w:rPr>
-            </w:rPrChange>
-          </w:rPr>
-          <w:delText>Kepala Sub Direktorat</w:delText>
-        </w:r>
-      </w:del>
-      <w:del w:id="212" w:author="PC" w:date="2016-09-17T14:37:00Z">
-        <w:r>
-          <w:rPr>
-            <w:rFonts w:ascii="Tahoma" w:hAnsi="Tahoma" w:cs="Tahoma"/>
-            <w:sz w:val="20"/>
-            <w:szCs w:val="20"/>
-            <w:rPrChange w:id="213" w:author="PC" w:date="2017-02-06T16:07:00Z">
-              <w:rPr>
-                <w:rFonts w:ascii="Tahoma" w:hAnsi="Tahoma" w:cs="Tahoma"/>
-              </w:rPr>
-            </w:rPrChange>
-          </w:rPr>
-          <w:delText xml:space="preserve"> Penerapan</w:delText>
-        </w:r>
-      </w:del>
-      <w:del w:id="214" w:author="PC" w:date="2017-02-06T12:40:00Z">
-        <w:r>
-          <w:rPr>
-            <w:rFonts w:ascii="Tahoma" w:hAnsi="Tahoma" w:cs="Tahoma"/>
-            <w:sz w:val="20"/>
-            <w:szCs w:val="20"/>
-            <w:rPrChange w:id="215" w:author="PC" w:date="2017-02-06T16:07:00Z">
-              <w:rPr>
-                <w:rFonts w:ascii="Tahoma" w:hAnsi="Tahoma" w:cs="Tahoma"/>
-              </w:rPr>
-            </w:rPrChange>
-          </w:rPr>
-          <w:tab/>
-          <w:delText xml:space="preserve">Direktur </w:delText>
-        </w:r>
-      </w:del>
-      <w:del w:id="216" w:author="PC" w:date="2016-09-17T14:37:00Z">
-        <w:r>
-          <w:rPr>
-            <w:rFonts w:ascii="Tahoma" w:hAnsi="Tahoma" w:cs="Tahoma"/>
-            <w:sz w:val="20"/>
-            <w:szCs w:val="20"/>
-            <w:rPrChange w:id="217" w:author="PC" w:date="2017-02-06T16:07:00Z">
-              <w:rPr>
-                <w:rFonts w:ascii="Tahoma" w:hAnsi="Tahoma" w:cs="Tahoma"/>
-              </w:rPr>
-            </w:rPrChange>
-          </w:rPr>
-          <w:delText>Pe</w:delText>
-        </w:r>
-        <w:r>
-          <w:rPr>
-            <w:rFonts w:ascii="Tahoma" w:hAnsi="Tahoma" w:cs="Tahoma"/>
-            <w:sz w:val="20"/>
-            <w:szCs w:val="20"/>
-            <w:rPrChange w:id="218" w:author="PC" w:date="2017-02-06T12:41:00Z">
-              <w:rPr>
-                <w:rFonts w:ascii="Tahoma" w:hAnsi="Tahoma" w:cs="Tahoma"/>
-              </w:rPr>
-            </w:rPrChange>
-          </w:rPr>
-          <w:delText>ncegahan Dampak</w:delText>
-        </w:r>
-      </w:del>
-    </w:p>
-    <w:p>
-      <w:pPr>
-        <w:tabs>
-          <w:tab w:val="left" w:pos="5812"/>
-        </w:tabs>
-        <w:ind w:left="567"/>
-        <w:rPr>
-          <w:del w:id="219" w:author="PC" w:date="2017-02-06T12:40:00Z"/>
-          <w:rFonts w:ascii="Tahoma" w:hAnsi="Tahoma" w:cs="Tahoma"/>
-          <w:sz w:val="20"/>
-          <w:szCs w:val="20"/>
-          <w:rPrChange w:id="220" w:author="PC" w:date="2017-02-06T12:41:00Z">
-            <w:rPr>
-              <w:del w:id="221" w:author="PC" w:date="2017-02-06T12:40:00Z"/>
-              <w:rFonts w:ascii="Tahoma" w:hAnsi="Tahoma" w:cs="Tahoma"/>
-            </w:rPr>
-          </w:rPrChange>
-        </w:rPr>
-      </w:pPr>
-      <w:del w:id="222" w:author="PC" w:date="2016-09-17T14:37:00Z">
-        <w:r>
-          <w:rPr>
-            <w:rFonts w:ascii="Tahoma" w:hAnsi="Tahoma" w:cs="Tahoma"/>
-            <w:sz w:val="20"/>
-            <w:szCs w:val="20"/>
-            <w:rPrChange w:id="223" w:author="PC" w:date="2017-02-06T12:41:00Z">
-              <w:rPr>
-                <w:rFonts w:ascii="Tahoma" w:hAnsi="Tahoma" w:cs="Tahoma"/>
-              </w:rPr>
-            </w:rPrChange>
-          </w:rPr>
-          <w:delText>AMDAL, UKL-UPL dan Izin Lingkungan,</w:delText>
-        </w:r>
-        <w:r>
-          <w:rPr>
-            <w:rFonts w:ascii="Tahoma" w:hAnsi="Tahoma" w:cs="Tahoma"/>
-            <w:sz w:val="20"/>
-            <w:szCs w:val="20"/>
-            <w:rPrChange w:id="224" w:author="PC" w:date="2017-02-06T12:41:00Z">
-              <w:rPr>
-                <w:rFonts w:ascii="Tahoma" w:hAnsi="Tahoma" w:cs="Tahoma"/>
-              </w:rPr>
-            </w:rPrChange>
-          </w:rPr>
-          <w:tab/>
-          <w:delText>Lingkungan Usaha dan Kegiatan,</w:delText>
-        </w:r>
-      </w:del>
-    </w:p>
-    <w:p>
-      <w:pPr>
-        <w:tabs>
-          <w:tab w:val="left" w:pos="527"/>
-        </w:tabs>
-        <w:rPr>
-          <w:del w:id="225" w:author="PC" w:date="2017-02-06T12:40:00Z"/>
-          <w:rFonts w:ascii="Tahoma" w:hAnsi="Tahoma" w:cs="Tahoma"/>
-          <w:sz w:val="20"/>
-          <w:szCs w:val="20"/>
-          <w:rPrChange w:id="226" w:author="PC" w:date="2017-02-06T12:41:00Z">
-            <w:rPr>
-              <w:del w:id="227" w:author="PC" w:date="2017-02-06T12:40:00Z"/>
-              <w:rFonts w:ascii="Tahoma" w:hAnsi="Tahoma" w:cs="Tahoma"/>
-            </w:rPr>
-          </w:rPrChange>
-        </w:rPr>
-      </w:pPr>
-    </w:p>
-    <w:p>
-      <w:pPr>
-        <w:rPr>
-          <w:del w:id="228" w:author="PC" w:date="2017-02-06T12:40:00Z"/>
-          <w:rFonts w:ascii="Tahoma" w:hAnsi="Tahoma" w:cs="Tahoma"/>
-          <w:sz w:val="20"/>
-          <w:szCs w:val="20"/>
-          <w:rPrChange w:id="229" w:author="PC" w:date="2017-02-06T12:41:00Z">
-            <w:rPr>
-              <w:del w:id="230" w:author="PC" w:date="2017-02-06T12:40:00Z"/>
-              <w:rFonts w:ascii="Tahoma" w:hAnsi="Tahoma" w:cs="Tahoma"/>
-            </w:rPr>
-          </w:rPrChange>
-        </w:rPr>
-      </w:pPr>
-    </w:p>
-    <w:p>
-      <w:pPr>
-        <w:rPr>
-          <w:del w:id="231" w:author="PC" w:date="2017-02-06T12:40:00Z"/>
-          <w:rFonts w:ascii="Tahoma" w:hAnsi="Tahoma" w:cs="Tahoma"/>
-          <w:sz w:val="20"/>
-          <w:szCs w:val="20"/>
-          <w:rPrChange w:id="232" w:author="PC" w:date="2017-02-06T12:41:00Z">
-            <w:rPr>
-              <w:del w:id="233" w:author="PC" w:date="2017-02-06T12:40:00Z"/>
-              <w:rFonts w:ascii="Tahoma" w:hAnsi="Tahoma" w:cs="Tahoma"/>
-            </w:rPr>
-          </w:rPrChange>
-        </w:rPr>
-      </w:pPr>
-    </w:p>
-    <w:p>
-      <w:pPr>
-        <w:rPr>
-          <w:del w:id="234" w:author="PC" w:date="2017-02-06T12:40:00Z"/>
-          <w:rFonts w:ascii="Tahoma" w:hAnsi="Tahoma" w:cs="Tahoma"/>
-          <w:sz w:val="20"/>
-          <w:szCs w:val="20"/>
-          <w:rPrChange w:id="235" w:author="PC" w:date="2017-02-06T12:41:00Z">
-            <w:rPr>
-              <w:del w:id="236" w:author="PC" w:date="2017-02-06T12:40:00Z"/>
-              <w:rFonts w:ascii="Tahoma" w:hAnsi="Tahoma" w:cs="Tahoma"/>
-            </w:rPr>
-          </w:rPrChange>
-        </w:rPr>
-      </w:pPr>
-    </w:p>
-    <w:p>
-      <w:pPr>
-        <w:tabs>
-          <w:tab w:val="left" w:pos="540"/>
-          <w:tab w:val="left" w:pos="5812"/>
-        </w:tabs>
-        <w:rPr>
-          <w:del w:id="237" w:author="PC" w:date="2016-09-17T14:37:00Z"/>
-          <w:rFonts w:ascii="Tahoma" w:hAnsi="Tahoma" w:cs="Tahoma"/>
-          <w:sz w:val="20"/>
-          <w:szCs w:val="20"/>
-          <w:rPrChange w:id="238" w:author="PC" w:date="2017-02-06T12:41:00Z">
-            <w:rPr>
-              <w:del w:id="239" w:author="PC" w:date="2016-09-17T14:37:00Z"/>
-              <w:rFonts w:ascii="Tahoma" w:hAnsi="Tahoma" w:cs="Tahoma"/>
-            </w:rPr>
-          </w:rPrChange>
-        </w:rPr>
-      </w:pPr>
-      <w:del w:id="240" w:author="PC" w:date="2017-02-06T12:40:00Z">
-        <w:r>
-          <w:rPr>
-            <w:rFonts w:ascii="Tahoma" w:hAnsi="Tahoma" w:cs="Tahoma"/>
-            <w:sz w:val="20"/>
-            <w:szCs w:val="20"/>
-            <w:rPrChange w:id="241" w:author="PC" w:date="2017-02-06T12:41:00Z">
-              <w:rPr>
-                <w:rFonts w:ascii="Tahoma" w:hAnsi="Tahoma" w:cs="Tahoma"/>
-              </w:rPr>
-            </w:rPrChange>
-          </w:rPr>
-          <w:tab/>
-        </w:r>
-      </w:del>
-      <w:del w:id="242" w:author="PC" w:date="2016-09-17T14:37:00Z">
-        <w:r>
-          <w:rPr>
-            <w:rFonts w:ascii="Tahoma" w:hAnsi="Tahoma" w:cs="Tahoma"/>
-            <w:sz w:val="20"/>
-            <w:szCs w:val="20"/>
-            <w:rPrChange w:id="243" w:author="PC" w:date="2017-02-06T12:41:00Z">
-              <w:rPr>
-                <w:rFonts w:ascii="Tahoma" w:hAnsi="Tahoma" w:cs="Tahoma"/>
-              </w:rPr>
-            </w:rPrChange>
-          </w:rPr>
-          <w:delText>Laksmi Widyajayanti</w:delText>
-        </w:r>
-        <w:r>
-          <w:rPr>
-            <w:rFonts w:ascii="Tahoma" w:hAnsi="Tahoma" w:cs="Tahoma"/>
-            <w:sz w:val="20"/>
-            <w:szCs w:val="20"/>
-            <w:rPrChange w:id="244" w:author="PC" w:date="2017-02-06T12:41:00Z">
-              <w:rPr>
-                <w:rFonts w:ascii="Tahoma" w:hAnsi="Tahoma" w:cs="Tahoma"/>
-              </w:rPr>
-            </w:rPrChange>
-          </w:rPr>
-          <w:tab/>
-          <w:delText>Ary Sudijanto</w:delText>
-        </w:r>
-      </w:del>
+          <w:rFonts w:ascii="Tahoma" w:hAnsi="Tahoma" w:cs="Tahoma"/>
+          <w:sz w:val="20"/>
+          <w:szCs w:val="20"/>
+        </w:rPr>
+      </w:pPr>
+      <w:r>
+        <w:rPr>
+          <w:rFonts w:ascii="Tahoma" w:hAnsi="Tahoma" w:cs="Tahoma"/>
+          <w:sz w:val="20"/>
+          <w:szCs w:val="20"/>
+        </w:rPr>
+        <w:tab/>
+        <w:t>NIP. 19670824 199403 2 001</w:t>
+      </w:r>
+      <w:r>
+        <w:rPr>
+          <w:rFonts w:ascii="Tahoma" w:hAnsi="Tahoma" w:cs="Tahoma"/>
+          <w:sz w:val="20"/>
+          <w:szCs w:val="20"/>
+        </w:rPr>
+        <w:tab/>
+      </w:r>
+      <w:proofErr w:type="gramStart"/>
+      <w:r>
+        <w:rPr>
+          <w:rFonts w:ascii="Tahoma" w:hAnsi="Tahoma" w:cs="Tahoma"/>
+          <w:sz w:val="20"/>
+          <w:szCs w:val="20"/>
+        </w:rPr>
+        <w:t>NIP</w:t>
+      </w:r>
+      <w:proofErr w:type="gramEnd"/>
+      <w:r>
+        <w:rPr>
+          <w:rFonts w:ascii="Tahoma" w:hAnsi="Tahoma" w:cs="Tahoma"/>
+          <w:sz w:val="20"/>
+          <w:szCs w:val="20"/>
+        </w:rPr>
+        <w:t>. 19681011 199403 1 001</w:t>
+      </w:r>
     </w:p>
     <w:p>
       <w:pPr>
@@ -6734,36 +5316,6 @@
           <w:szCs w:val="20"/>
         </w:rPr>
       </w:pPr>
-      <w:del w:id="245" w:author="PC" w:date="2016-09-17T14:37:00Z">
-        <w:r>
-          <w:rPr>
-            <w:rFonts w:ascii="Tahoma" w:hAnsi="Tahoma" w:cs="Tahoma"/>
-            <w:sz w:val="20"/>
-            <w:szCs w:val="20"/>
-            <w:rPrChange w:id="246" w:author="PC" w:date="2017-02-06T12:41:00Z">
-              <w:rPr>
-                <w:rFonts w:ascii="Tahoma" w:hAnsi="Tahoma" w:cs="Tahoma"/>
-              </w:rPr>
-            </w:rPrChange>
-          </w:rPr>
-          <w:tab/>
-          <w:delText>NIP. 19670824 199403 2 001</w:delText>
-        </w:r>
-        <w:r>
-          <w:rPr>
-            <w:rFonts w:ascii="Tahoma" w:hAnsi="Tahoma" w:cs="Tahoma"/>
-            <w:sz w:val="20"/>
-            <w:szCs w:val="20"/>
-            <w:rPrChange w:id="247" w:author="PC" w:date="2017-02-06T12:41:00Z">
-              <w:rPr>
-                <w:rFonts w:ascii="Tahoma" w:hAnsi="Tahoma" w:cs="Tahoma"/>
-              </w:rPr>
-            </w:rPrChange>
-          </w:rPr>
-          <w:tab/>
-          <w:delText xml:space="preserve">NIP. 19681011 199403 1 </w:delText>
-        </w:r>
-      </w:del>
     </w:p>
     <w:sectPr>
       <w:footerReference w:type="default" r:id="rId8"/>
@@ -12920,7 +11472,7 @@
     <w:lsdException w:name="Table Web 2" w:semiHidden="1" w:unhideWhenUsed="1"/>
     <w:lsdException w:name="Table Web 3" w:semiHidden="1" w:unhideWhenUsed="1"/>
     <w:lsdException w:name="Balloon Text" w:semiHidden="1" w:unhideWhenUsed="1"/>
-    <w:lsdException w:name="Table Grid" w:semiHidden="1" w:uiPriority="59" w:unhideWhenUsed="1"/>
+    <w:lsdException w:name="Table Grid" w:uiPriority="59"/>
     <w:lsdException w:name="Table Theme" w:semiHidden="1" w:unhideWhenUsed="1"/>
     <w:lsdException w:name="Placeholder Text" w:semiHidden="1"/>
     <w:lsdException w:name="No Spacing" w:uiPriority="1" w:qFormat="1"/>
@@ -14272,6 +12824,17 @@
       </w:tcPr>
     </w:tblStylePr>
   </w:style>
+  <w:style w:type="paragraph" w:styleId="Revision">
+    <w:name w:val="Revision"/>
+    <w:hidden/>
+    <w:uiPriority w:val="99"/>
+    <w:semiHidden/>
+    <w:rsid w:val="00124532"/>
+    <w:rPr>
+      <w:sz w:val="22"/>
+      <w:szCs w:val="22"/>
+    </w:rPr>
+  </w:style>
 </w:styles>
 </file>
 

</xml_diff>

<commit_message>
revisi dokumen uji kelayakan docx
</commit_message>
<xml_diff>
--- a/public/template_kelayakan.docx
+++ b/public/template_kelayakan.docx
@@ -5006,15 +5006,6 @@
         </w:rPr>
         <w:t xml:space="preserve">NIP. </w:t>
       </w:r>
-      <w:r>
-        <w:rPr>
-          <w:rFonts w:ascii="Tahoma" w:hAnsi="Tahoma" w:cs="Tahoma"/>
-          <w:sz w:val="20"/>
-          <w:szCs w:val="20"/>
-          <w:lang w:val="id-ID"/>
-        </w:rPr>
-        <w:t>19680917 199603 1 001</w:t>
-      </w:r>
     </w:p>
     <w:p>
       <w:pPr>
@@ -5116,36 +5107,16 @@
           <w:sz w:val="20"/>
           <w:szCs w:val="20"/>
         </w:rPr>
-        <w:t>jabatan</w:t>
-      </w:r>
-      <w:proofErr w:type="spellEnd"/>
-      <w:r>
-        <w:rPr>
-          <w:rFonts w:ascii="Tahoma" w:hAnsi="Tahoma" w:cs="Tahoma"/>
-          <w:sz w:val="20"/>
-          <w:szCs w:val="20"/>
-        </w:rPr>
-        <w:t xml:space="preserve"> </w:t>
-      </w:r>
-      <w:proofErr w:type="spellStart"/>
-      <w:r>
-        <w:rPr>
-          <w:rFonts w:ascii="Tahoma" w:hAnsi="Tahoma" w:cs="Tahoma"/>
-          <w:sz w:val="20"/>
-          <w:szCs w:val="20"/>
-        </w:rPr>
         <w:t>ketua</w:t>
       </w:r>
-      <w:proofErr w:type="spellEnd"/>
-      <w:r>
-        <w:rPr>
-          <w:rFonts w:ascii="Tahoma" w:hAnsi="Tahoma" w:cs="Tahoma"/>
-          <w:sz w:val="20"/>
-          <w:szCs w:val="20"/>
-        </w:rPr>
-        <w:t xml:space="preserve"> </w:t>
-      </w:r>
-      <w:proofErr w:type="spellStart"/>
+      <w:r>
+        <w:rPr>
+          <w:rFonts w:ascii="Tahoma" w:hAnsi="Tahoma" w:cs="Tahoma"/>
+          <w:sz w:val="20"/>
+          <w:szCs w:val="20"/>
+        </w:rPr>
+        <w:t>_</w:t>
+      </w:r>
       <w:r>
         <w:rPr>
           <w:rFonts w:ascii="Tahoma" w:hAnsi="Tahoma" w:cs="Tahoma"/>
@@ -5153,6 +5124,14 @@
           <w:szCs w:val="20"/>
         </w:rPr>
         <w:t>tuk</w:t>
+      </w:r>
+      <w:r>
+        <w:rPr>
+          <w:rFonts w:ascii="Tahoma" w:hAnsi="Tahoma" w:cs="Tahoma"/>
+          <w:sz w:val="20"/>
+          <w:szCs w:val="20"/>
+        </w:rPr>
+        <w:t>_position</w:t>
       </w:r>
       <w:proofErr w:type="spellEnd"/>
       <w:r>
@@ -5223,6 +5202,14 @@
         </w:rPr>
         <w:tab/>
       </w:r>
+      <w:r>
+        <w:rPr>
+          <w:rFonts w:ascii="Tahoma" w:hAnsi="Tahoma" w:cs="Tahoma"/>
+          <w:sz w:val="20"/>
+          <w:szCs w:val="20"/>
+        </w:rPr>
+        <w:t>${</w:t>
+      </w:r>
       <w:proofErr w:type="spellStart"/>
       <w:r>
         <w:rPr>
@@ -5230,7 +5217,15 @@
           <w:sz w:val="20"/>
           <w:szCs w:val="20"/>
         </w:rPr>
-        <w:t>Laksmi</w:t>
+        <w:t>kepala_sekretariat_tuk</w:t>
+      </w:r>
+      <w:r>
+        <w:rPr>
+          <w:rFonts w:ascii="Tahoma" w:hAnsi="Tahoma" w:cs="Tahoma"/>
+          <w:sz w:val="20"/>
+          <w:szCs w:val="20"/>
+        </w:rPr>
+        <w:t>_name</w:t>
       </w:r>
       <w:proofErr w:type="spellEnd"/>
       <w:r>
@@ -5239,7 +5234,23 @@
           <w:sz w:val="20"/>
           <w:szCs w:val="20"/>
         </w:rPr>
-        <w:t xml:space="preserve"> </w:t>
+        <w:t>}</w:t>
+      </w:r>
+      <w:r>
+        <w:rPr>
+          <w:rFonts w:ascii="Tahoma" w:hAnsi="Tahoma" w:cs="Tahoma"/>
+          <w:sz w:val="20"/>
+          <w:szCs w:val="20"/>
+        </w:rPr>
+        <w:tab/>
+      </w:r>
+      <w:r>
+        <w:rPr>
+          <w:rFonts w:ascii="Tahoma" w:hAnsi="Tahoma" w:cs="Tahoma"/>
+          <w:sz w:val="20"/>
+          <w:szCs w:val="20"/>
+        </w:rPr>
+        <w:t>${</w:t>
       </w:r>
       <w:proofErr w:type="spellStart"/>
       <w:r>
@@ -5248,7 +5259,7 @@
           <w:sz w:val="20"/>
           <w:szCs w:val="20"/>
         </w:rPr>
-        <w:t>Widyajayanti</w:t>
+        <w:t>ketua_tuk_name</w:t>
       </w:r>
       <w:proofErr w:type="spellEnd"/>
       <w:r>
@@ -5257,87 +5268,7 @@
           <w:sz w:val="20"/>
           <w:szCs w:val="20"/>
         </w:rPr>
-        <w:t xml:space="preserve"> (</w:t>
-      </w:r>
-      <w:proofErr w:type="spellStart"/>
-      <w:r>
-        <w:rPr>
-          <w:rFonts w:ascii="Tahoma" w:hAnsi="Tahoma" w:cs="Tahoma"/>
-          <w:sz w:val="20"/>
-          <w:szCs w:val="20"/>
-        </w:rPr>
-        <w:t>Sekretariat</w:t>
-      </w:r>
-      <w:proofErr w:type="spellEnd"/>
-      <w:r>
-        <w:rPr>
-          <w:rFonts w:ascii="Tahoma" w:hAnsi="Tahoma" w:cs="Tahoma"/>
-          <w:sz w:val="20"/>
-          <w:szCs w:val="20"/>
-        </w:rPr>
-        <w:t xml:space="preserve"> TUK)</w:t>
-      </w:r>
-      <w:r>
-        <w:rPr>
-          <w:rFonts w:ascii="Tahoma" w:hAnsi="Tahoma" w:cs="Tahoma"/>
-          <w:sz w:val="20"/>
-          <w:szCs w:val="20"/>
-        </w:rPr>
-        <w:tab/>
-      </w:r>
-      <w:proofErr w:type="spellStart"/>
-      <w:r>
-        <w:rPr>
-          <w:rFonts w:ascii="Tahoma" w:hAnsi="Tahoma" w:cs="Tahoma"/>
-          <w:sz w:val="20"/>
-          <w:szCs w:val="20"/>
-        </w:rPr>
-        <w:t>Ary</w:t>
-      </w:r>
-      <w:proofErr w:type="spellEnd"/>
-      <w:r>
-        <w:rPr>
-          <w:rFonts w:ascii="Tahoma" w:hAnsi="Tahoma" w:cs="Tahoma"/>
-          <w:sz w:val="20"/>
-          <w:szCs w:val="20"/>
-        </w:rPr>
-        <w:t xml:space="preserve"> </w:t>
-      </w:r>
-      <w:proofErr w:type="spellStart"/>
-      <w:r>
-        <w:rPr>
-          <w:rFonts w:ascii="Tahoma" w:hAnsi="Tahoma" w:cs="Tahoma"/>
-          <w:sz w:val="20"/>
-          <w:szCs w:val="20"/>
-        </w:rPr>
-        <w:t>Sudijanto</w:t>
-      </w:r>
-      <w:proofErr w:type="spellEnd"/>
-      <w:r>
-        <w:rPr>
-          <w:rFonts w:ascii="Tahoma" w:hAnsi="Tahoma" w:cs="Tahoma"/>
-          <w:sz w:val="20"/>
-          <w:szCs w:val="20"/>
-        </w:rPr>
-        <w:t xml:space="preserve"> (</w:t>
-      </w:r>
-      <w:proofErr w:type="spellStart"/>
-      <w:r>
-        <w:rPr>
-          <w:rFonts w:ascii="Tahoma" w:hAnsi="Tahoma" w:cs="Tahoma"/>
-          <w:sz w:val="20"/>
-          <w:szCs w:val="20"/>
-        </w:rPr>
-        <w:t>Ketua</w:t>
-      </w:r>
-      <w:proofErr w:type="spellEnd"/>
-      <w:r>
-        <w:rPr>
-          <w:rFonts w:ascii="Tahoma" w:hAnsi="Tahoma" w:cs="Tahoma"/>
-          <w:sz w:val="20"/>
-          <w:szCs w:val="20"/>
-        </w:rPr>
-        <w:t xml:space="preserve"> TUK)</w:t>
+        <w:t>}</w:t>
       </w:r>
     </w:p>
     <w:p>
@@ -5359,7 +5290,33 @@
           <w:szCs w:val="20"/>
         </w:rPr>
         <w:tab/>
-        <w:t>NIP. 19670824 199403 2 001</w:t>
+        <w:t xml:space="preserve">NIP. </w:t>
+      </w:r>
+      <w:r>
+        <w:rPr>
+          <w:rFonts w:ascii="Tahoma" w:hAnsi="Tahoma" w:cs="Tahoma"/>
+          <w:sz w:val="20"/>
+          <w:szCs w:val="20"/>
+        </w:rPr>
+        <w:t>${</w:t>
+      </w:r>
+      <w:proofErr w:type="spellStart"/>
+      <w:r>
+        <w:rPr>
+          <w:rFonts w:ascii="Tahoma" w:hAnsi="Tahoma" w:cs="Tahoma"/>
+          <w:sz w:val="20"/>
+          <w:szCs w:val="20"/>
+        </w:rPr>
+        <w:t>kepala_sekretariat_tuk_nip</w:t>
+      </w:r>
+      <w:proofErr w:type="spellEnd"/>
+      <w:r>
+        <w:rPr>
+          <w:rFonts w:ascii="Tahoma" w:hAnsi="Tahoma" w:cs="Tahoma"/>
+          <w:sz w:val="20"/>
+          <w:szCs w:val="20"/>
+        </w:rPr>
+        <w:t>}</w:t>
       </w:r>
       <w:r>
         <w:rPr>
@@ -5368,7 +5325,33 @@
           <w:szCs w:val="20"/>
         </w:rPr>
         <w:tab/>
-        <w:t>NIP. 19681011 199403 1 001</w:t>
+        <w:t xml:space="preserve">NIP. </w:t>
+      </w:r>
+      <w:r>
+        <w:rPr>
+          <w:rFonts w:ascii="Tahoma" w:hAnsi="Tahoma" w:cs="Tahoma"/>
+          <w:sz w:val="20"/>
+          <w:szCs w:val="20"/>
+        </w:rPr>
+        <w:t>${</w:t>
+      </w:r>
+      <w:proofErr w:type="spellStart"/>
+      <w:r>
+        <w:rPr>
+          <w:rFonts w:ascii="Tahoma" w:hAnsi="Tahoma" w:cs="Tahoma"/>
+          <w:sz w:val="20"/>
+          <w:szCs w:val="20"/>
+        </w:rPr>
+        <w:t>ketua_tuk_nip</w:t>
+      </w:r>
+      <w:proofErr w:type="spellEnd"/>
+      <w:r>
+        <w:rPr>
+          <w:rFonts w:ascii="Tahoma" w:hAnsi="Tahoma" w:cs="Tahoma"/>
+          <w:sz w:val="20"/>
+          <w:szCs w:val="20"/>
+        </w:rPr>
+        <w:t>}</w:t>
       </w:r>
     </w:p>
     <w:p>

</xml_diff>

<commit_message>
change pemrakarsa pic role data render behaviour in all related documents
</commit_message>
<xml_diff>
--- a/public/template_kelayakan.docx
+++ b/public/template_kelayakan.docx
@@ -1308,6 +1308,14 @@
                 <w:szCs w:val="20"/>
               </w:rPr>
             </w:pPr>
+            <w:r>
+              <w:rPr>
+                <w:rFonts w:ascii="Tahoma" w:hAnsi="Tahoma" w:cs="Tahoma"/>
+                <w:sz w:val="20"/>
+                <w:szCs w:val="20"/>
+              </w:rPr>
+              <w:t>${</w:t>
+            </w:r>
             <w:proofErr w:type="spellStart"/>
             <w:r>
               <w:rPr>
@@ -1315,9 +1323,17 @@
                 <w:sz w:val="20"/>
                 <w:szCs w:val="20"/>
               </w:rPr>
-              <w:t>Direktur</w:t>
+              <w:t>pemrakarsa_position</w:t>
             </w:r>
             <w:proofErr w:type="spellEnd"/>
+            <w:r>
+              <w:rPr>
+                <w:rFonts w:ascii="Tahoma" w:hAnsi="Tahoma" w:cs="Tahoma"/>
+                <w:sz w:val="20"/>
+                <w:szCs w:val="20"/>
+              </w:rPr>
+              <w:t>}</w:t>
+            </w:r>
           </w:p>
         </w:tc>
       </w:tr>

</xml_diff>